<commit_message>
Update Maxwell et al. Draft (2.22.2024).docx
</commit_message>
<xml_diff>
--- a/3 Manuscript/Maxwell et al. Draft (2.22.2024).docx
+++ b/3 Manuscript/Maxwell et al. Draft (2.22.2024).docx
@@ -188,6 +188,142 @@
         </w:rPr>
         <w:t>3</w:t>
       </w:r>
+      <w:ins w:id="0" w:author="Nick Maxwell" w:date="2024-02-22T16:33:00Z">
+        <w:r>
+          <w:rPr>
+            <w:rFonts w:ascii="Times New Roman" w:eastAsia="Times New Roman" w:hAnsi="Times New Roman" w:cs="Times New Roman"/>
+            <w:sz w:val="24"/>
+            <w:szCs w:val="24"/>
+          </w:rPr>
+          <w:t>,</w:t>
+        </w:r>
+      </w:ins>
+      <w:ins w:id="1" w:author="Nick Maxwell" w:date="2024-02-22T16:34:00Z">
+        <w:r>
+          <w:rPr>
+            <w:rFonts w:ascii="Times New Roman" w:eastAsia="Times New Roman" w:hAnsi="Times New Roman" w:cs="Times New Roman"/>
+            <w:sz w:val="24"/>
+            <w:szCs w:val="24"/>
+          </w:rPr>
+          <w:t xml:space="preserve"> Kerry L. Marsh</w:t>
+        </w:r>
+        <w:r>
+          <w:rPr>
+            <w:rFonts w:ascii="Times New Roman" w:eastAsia="Times New Roman" w:hAnsi="Times New Roman" w:cs="Times New Roman"/>
+            <w:sz w:val="24"/>
+            <w:szCs w:val="24"/>
+            <w:vertAlign w:val="superscript"/>
+            <w:rPrChange w:id="2" w:author="Nick Maxwell" w:date="2024-02-22T16:35:00Z">
+              <w:rPr>
+                <w:rFonts w:ascii="Times New Roman" w:eastAsia="Times New Roman" w:hAnsi="Times New Roman" w:cs="Times New Roman"/>
+                <w:sz w:val="24"/>
+                <w:szCs w:val="24"/>
+              </w:rPr>
+            </w:rPrChange>
+          </w:rPr>
+          <w:t>4</w:t>
+        </w:r>
+        <w:r>
+          <w:rPr>
+            <w:rFonts w:ascii="Times New Roman" w:eastAsia="Times New Roman" w:hAnsi="Times New Roman" w:cs="Times New Roman"/>
+            <w:sz w:val="24"/>
+            <w:szCs w:val="24"/>
+          </w:rPr>
+          <w:t xml:space="preserve">, </w:t>
+        </w:r>
+      </w:ins>
+      <w:ins w:id="3" w:author="Nick Maxwell" w:date="2024-03-03T11:24:00Z">
+        <w:r>
+          <w:rPr>
+            <w:rFonts w:ascii="Times New Roman" w:eastAsia="Times New Roman" w:hAnsi="Times New Roman" w:cs="Times New Roman"/>
+            <w:sz w:val="24"/>
+            <w:szCs w:val="24"/>
+          </w:rPr>
+          <w:t>Benjamin R. Meagher</w:t>
+        </w:r>
+        <w:r>
+          <w:rPr>
+            <w:rFonts w:ascii="Times New Roman" w:eastAsia="Times New Roman" w:hAnsi="Times New Roman" w:cs="Times New Roman"/>
+            <w:sz w:val="24"/>
+            <w:szCs w:val="24"/>
+            <w:vertAlign w:val="superscript"/>
+            <w:rPrChange w:id="4" w:author="Nick Maxwell" w:date="2024-03-03T11:25:00Z">
+              <w:rPr>
+                <w:rFonts w:ascii="Times New Roman" w:eastAsia="Times New Roman" w:hAnsi="Times New Roman" w:cs="Times New Roman"/>
+                <w:sz w:val="24"/>
+                <w:szCs w:val="24"/>
+              </w:rPr>
+            </w:rPrChange>
+          </w:rPr>
+          <w:t>5</w:t>
+        </w:r>
+        <w:r>
+          <w:rPr>
+            <w:rFonts w:ascii="Times New Roman" w:eastAsia="Times New Roman" w:hAnsi="Times New Roman" w:cs="Times New Roman"/>
+            <w:sz w:val="24"/>
+            <w:szCs w:val="24"/>
+          </w:rPr>
+          <w:t xml:space="preserve">, </w:t>
+        </w:r>
+      </w:ins>
+      <w:ins w:id="5" w:author="Nick Maxwell" w:date="2024-02-22T16:34:00Z">
+        <w:r>
+          <w:rPr>
+            <w:rFonts w:ascii="Times New Roman" w:eastAsia="Times New Roman" w:hAnsi="Times New Roman" w:cs="Times New Roman"/>
+            <w:sz w:val="24"/>
+            <w:szCs w:val="24"/>
+          </w:rPr>
+          <w:t>Gray F. Thomas</w:t>
+        </w:r>
+        <w:r>
+          <w:rPr>
+            <w:rFonts w:ascii="Times New Roman" w:eastAsia="Times New Roman" w:hAnsi="Times New Roman" w:cs="Times New Roman"/>
+            <w:sz w:val="24"/>
+            <w:szCs w:val="24"/>
+            <w:vertAlign w:val="superscript"/>
+            <w:rPrChange w:id="6" w:author="Nick Maxwell" w:date="2024-02-22T16:35:00Z">
+              <w:rPr>
+                <w:rFonts w:ascii="Times New Roman" w:eastAsia="Times New Roman" w:hAnsi="Times New Roman" w:cs="Times New Roman"/>
+                <w:sz w:val="24"/>
+                <w:szCs w:val="24"/>
+              </w:rPr>
+            </w:rPrChange>
+          </w:rPr>
+          <w:t>4</w:t>
+        </w:r>
+      </w:ins>
+      <w:ins w:id="7" w:author="Nick Maxwell" w:date="2024-02-29T17:07:00Z">
+        <w:r>
+          <w:rPr>
+            <w:rFonts w:ascii="Times New Roman" w:eastAsia="Times New Roman" w:hAnsi="Times New Roman" w:cs="Times New Roman"/>
+            <w:sz w:val="24"/>
+            <w:szCs w:val="24"/>
+          </w:rPr>
+          <w:t>, &amp; Jeffrey B. Wagman</w:t>
+        </w:r>
+      </w:ins>
+      <w:ins w:id="8" w:author="Nick Maxwell" w:date="2024-03-03T11:24:00Z">
+        <w:r>
+          <w:rPr>
+            <w:rFonts w:ascii="Times New Roman" w:eastAsia="Times New Roman" w:hAnsi="Times New Roman" w:cs="Times New Roman"/>
+            <w:sz w:val="24"/>
+            <w:szCs w:val="24"/>
+            <w:vertAlign w:val="superscript"/>
+          </w:rPr>
+          <w:t>6</w:t>
+        </w:r>
+      </w:ins>
+      <w:ins w:id="9" w:author="Nick Maxwell" w:date="2024-02-29T17:07:00Z">
+        <w:r>
+          <w:rPr>
+            <w:rFonts w:ascii="Times New Roman" w:eastAsia="Times New Roman" w:hAnsi="Times New Roman" w:cs="Times New Roman"/>
+            <w:sz w:val="24"/>
+            <w:szCs w:val="24"/>
+            <w:vertAlign w:val="superscript"/>
+          </w:rPr>
+          <w:t xml:space="preserve"> </w:t>
+        </w:r>
+      </w:ins>
     </w:p>
     <w:p>
       <w:pPr>
@@ -258,6 +394,117 @@
         </w:rPr>
         <w:t>Central Connecticut State University</w:t>
       </w:r>
+      <w:ins w:id="10" w:author="Nick Maxwell" w:date="2024-02-22T16:34:00Z">
+        <w:r>
+          <w:rPr>
+            <w:rFonts w:ascii="Times New Roman" w:eastAsia="Times New Roman" w:hAnsi="Times New Roman" w:cs="Times New Roman"/>
+            <w:sz w:val="24"/>
+            <w:szCs w:val="24"/>
+          </w:rPr>
+          <w:t xml:space="preserve">, </w:t>
+        </w:r>
+        <w:r>
+          <w:rPr>
+            <w:rFonts w:ascii="Times New Roman" w:eastAsia="Times New Roman" w:hAnsi="Times New Roman" w:cs="Times New Roman"/>
+            <w:sz w:val="24"/>
+            <w:szCs w:val="24"/>
+            <w:vertAlign w:val="superscript"/>
+            <w:rPrChange w:id="11" w:author="Nick Maxwell" w:date="2024-02-22T16:35:00Z">
+              <w:rPr>
+                <w:rFonts w:ascii="Times New Roman" w:eastAsia="Times New Roman" w:hAnsi="Times New Roman" w:cs="Times New Roman"/>
+                <w:sz w:val="24"/>
+                <w:szCs w:val="24"/>
+              </w:rPr>
+            </w:rPrChange>
+          </w:rPr>
+          <w:t>4</w:t>
+        </w:r>
+      </w:ins>
+      <w:ins w:id="12" w:author="Nick Maxwell" w:date="2024-02-22T16:35:00Z">
+        <w:r>
+          <w:rPr>
+            <w:rFonts w:ascii="Times New Roman" w:eastAsia="Times New Roman" w:hAnsi="Times New Roman" w:cs="Times New Roman"/>
+            <w:sz w:val="24"/>
+            <w:szCs w:val="24"/>
+          </w:rPr>
+          <w:t>University of Connecticut</w:t>
+        </w:r>
+      </w:ins>
+      <w:ins w:id="13" w:author="Nick Maxwell" w:date="2024-02-29T17:07:00Z">
+        <w:r>
+          <w:rPr>
+            <w:rFonts w:ascii="Times New Roman" w:eastAsia="Times New Roman" w:hAnsi="Times New Roman" w:cs="Times New Roman"/>
+            <w:sz w:val="24"/>
+            <w:szCs w:val="24"/>
+          </w:rPr>
+          <w:t>,</w:t>
+        </w:r>
+      </w:ins>
+      <w:ins w:id="14" w:author="Nick Maxwell" w:date="2024-03-03T11:24:00Z">
+        <w:r>
+          <w:rPr>
+            <w:rFonts w:ascii="Times New Roman" w:eastAsia="Times New Roman" w:hAnsi="Times New Roman" w:cs="Times New Roman"/>
+            <w:sz w:val="24"/>
+            <w:szCs w:val="24"/>
+          </w:rPr>
+          <w:t xml:space="preserve"> </w:t>
+        </w:r>
+        <w:r>
+          <w:rPr>
+            <w:rFonts w:ascii="Times New Roman" w:eastAsia="Times New Roman" w:hAnsi="Times New Roman" w:cs="Times New Roman"/>
+            <w:sz w:val="24"/>
+            <w:szCs w:val="24"/>
+            <w:vertAlign w:val="superscript"/>
+            <w:rPrChange w:id="15" w:author="Nick Maxwell" w:date="2024-03-03T11:24:00Z">
+              <w:rPr>
+                <w:rFonts w:ascii="Times New Roman" w:eastAsia="Times New Roman" w:hAnsi="Times New Roman" w:cs="Times New Roman"/>
+                <w:sz w:val="24"/>
+                <w:szCs w:val="24"/>
+              </w:rPr>
+            </w:rPrChange>
+          </w:rPr>
+          <w:t>5</w:t>
+        </w:r>
+        <w:r>
+          <w:rPr>
+            <w:rFonts w:ascii="Times New Roman" w:eastAsia="Times New Roman" w:hAnsi="Times New Roman" w:cs="Times New Roman"/>
+            <w:sz w:val="24"/>
+            <w:szCs w:val="24"/>
+          </w:rPr>
+          <w:t>Hope College,</w:t>
+        </w:r>
+      </w:ins>
+      <w:ins w:id="16" w:author="Nick Maxwell" w:date="2024-02-29T17:07:00Z">
+        <w:r>
+          <w:rPr>
+            <w:rFonts w:ascii="Times New Roman" w:eastAsia="Times New Roman" w:hAnsi="Times New Roman" w:cs="Times New Roman"/>
+            <w:sz w:val="24"/>
+            <w:szCs w:val="24"/>
+          </w:rPr>
+          <w:t xml:space="preserve"> </w:t>
+        </w:r>
+      </w:ins>
+      <w:ins w:id="17" w:author="Nick Maxwell" w:date="2024-03-03T11:24:00Z">
+        <w:r>
+          <w:rPr>
+            <w:rFonts w:ascii="Times New Roman" w:eastAsia="Times New Roman" w:hAnsi="Times New Roman" w:cs="Times New Roman"/>
+            <w:sz w:val="24"/>
+            <w:szCs w:val="24"/>
+            <w:vertAlign w:val="superscript"/>
+          </w:rPr>
+          <w:t>6</w:t>
+        </w:r>
+      </w:ins>
+      <w:ins w:id="18" w:author="Nick Maxwell" w:date="2024-02-29T17:08:00Z">
+        <w:r>
+          <w:rPr>
+            <w:rFonts w:ascii="Times New Roman" w:eastAsia="Times New Roman" w:hAnsi="Times New Roman" w:cs="Times New Roman"/>
+            <w:sz w:val="24"/>
+            <w:szCs w:val="24"/>
+          </w:rPr>
+          <w:t>Illinois State University</w:t>
+        </w:r>
+      </w:ins>
     </w:p>
     <w:p>
       <w:pPr>
@@ -498,25 +745,7 @@
           <w:sz w:val="24"/>
           <w:szCs w:val="24"/>
         </w:rPr>
-        <w:t>between actors and objects. While several normed datasets have been developed to categorize various aspects of meaning (e.g., semantic features, cue-target associations, etc.), to date, norms for affordances have not been generated. We address this limitation by developing a set of affordance norms for 2825 concrete nouns. Using an open-response format, we computed affordance strength (</w:t>
-      </w:r>
-      <w:proofErr w:type="gramStart"/>
-      <w:r>
-        <w:rPr>
-          <w:rFonts w:ascii="Times New Roman" w:eastAsia="Times New Roman" w:hAnsi="Times New Roman" w:cs="Times New Roman"/>
-          <w:sz w:val="24"/>
-          <w:szCs w:val="24"/>
-        </w:rPr>
-        <w:t>AFS;</w:t>
-      </w:r>
-      <w:proofErr w:type="gramEnd"/>
-      <w:r>
-        <w:rPr>
-          <w:rFonts w:ascii="Times New Roman" w:eastAsia="Times New Roman" w:hAnsi="Times New Roman" w:cs="Times New Roman"/>
-          <w:sz w:val="24"/>
-          <w:szCs w:val="24"/>
-        </w:rPr>
-        <w:t xml:space="preserve"> i.e., the probability of an item eliciting a particular action response), affordance p</w:t>
+        <w:t>between actors and objects. While several normed datasets have been developed to categorize various aspects of meaning (e.g., semantic features, cue-target associations, etc.), to date, norms for affordances have not been generated. We address this limitation by developing a set of affordance norms for 2825 concrete nouns. Using an open-response format, we computed affordance strength (AFS; i.e., the probability of an item eliciting a particular action response), affordance p</w:t>
       </w:r>
       <w:r>
         <w:rPr>
@@ -956,7 +1185,7 @@
         </w:rPr>
         <w:t>) and linguistic information (</w:t>
       </w:r>
-      <w:ins w:id="0" w:author="Nick Maxwell" w:date="2024-02-22T09:11:00Z">
+      <w:ins w:id="19" w:author="Nick Maxwell" w:date="2024-02-22T09:11:00Z">
         <w:r>
           <w:rPr>
             <w:rFonts w:ascii="Times New Roman" w:eastAsia="Times New Roman" w:hAnsi="Times New Roman" w:cs="Times New Roman"/>
@@ -1163,7 +1392,35 @@
           <w:sz w:val="24"/>
           <w:szCs w:val="24"/>
         </w:rPr>
-        <w:t xml:space="preserve">, a growing body of research has investigated the links between knowledge acquisition and sensorimotor processing (i.e., embodied cognition; see Barsalou, 1999; Glenberg, 2015; Glenberg &amp; Gallese, 2012; for reviews). Because sensorimotor systems are active whenever individuals process their surroundings, the embodied approach posits that perceptual and motor experiences are inextricably linked to knowledge formation, regardless of whether these experiences occur physically (i.e., actively exploring one’s environment) or mentally (i.e., recollection of past experiences; see Barsalou, 2008). Thus, understanding an object’s interactive properties (i.e., its </w:t>
+        <w:t xml:space="preserve">, a growing body of research has investigated the links between knowledge acquisition and sensorimotor processing (i.e., embodied cognition; see Barsalou, 1999; Glenberg, 2015; Glenberg &amp; Gallese, 2012; for reviews). Because sensorimotor systems are active whenever individuals </w:t>
+      </w:r>
+      <w:del w:id="20" w:author="Nick Maxwell" w:date="2024-02-29T17:11:00Z">
+        <w:r>
+          <w:rPr>
+            <w:rFonts w:ascii="Times New Roman" w:eastAsia="Times New Roman" w:hAnsi="Times New Roman" w:cs="Times New Roman"/>
+            <w:sz w:val="24"/>
+            <w:szCs w:val="24"/>
+          </w:rPr>
+          <w:delText>process their</w:delText>
+        </w:r>
+      </w:del>
+      <w:ins w:id="21" w:author="Nick Maxwell" w:date="2024-02-29T17:11:00Z">
+        <w:r>
+          <w:rPr>
+            <w:rFonts w:ascii="Times New Roman" w:eastAsia="Times New Roman" w:hAnsi="Times New Roman" w:cs="Times New Roman"/>
+            <w:sz w:val="24"/>
+            <w:szCs w:val="24"/>
+          </w:rPr>
+          <w:t>come into contact with their</w:t>
+        </w:r>
+      </w:ins>
+      <w:r>
+        <w:rPr>
+          <w:rFonts w:ascii="Times New Roman" w:eastAsia="Times New Roman" w:hAnsi="Times New Roman" w:cs="Times New Roman"/>
+          <w:sz w:val="24"/>
+          <w:szCs w:val="24"/>
+        </w:rPr>
+        <w:t xml:space="preserve"> surroundings, the embodied approach posits that perceptual and motor experiences are inextricably linked to knowledge formation, regardless of whether these experiences occur physically (i.e., actively exploring one’s environment) or mentally (i.e., recollection of past experiences; see Barsalou, 2008). Thus, understanding an object’s interactive properties (i.e., its </w:t>
       </w:r>
       <w:r>
         <w:rPr>
@@ -1180,7 +1437,35 @@
           <w:sz w:val="24"/>
           <w:szCs w:val="24"/>
         </w:rPr>
-        <w:t xml:space="preserve">; Gibson, 1977; see Wagman, 2019) is critical for understanding its meaning. Unlike semantic and associative-based measures, affordances depict the various interactive </w:t>
+        <w:t>; Gibson, 1977; see Wagman, 20</w:t>
+      </w:r>
+      <w:ins w:id="22" w:author="Nick Maxwell" w:date="2024-02-29T17:10:00Z">
+        <w:r>
+          <w:rPr>
+            <w:rFonts w:ascii="Times New Roman" w:eastAsia="Times New Roman" w:hAnsi="Times New Roman" w:cs="Times New Roman"/>
+            <w:sz w:val="24"/>
+            <w:szCs w:val="24"/>
+          </w:rPr>
+          <w:t>20</w:t>
+        </w:r>
+      </w:ins>
+      <w:del w:id="23" w:author="Nick Maxwell" w:date="2024-02-29T17:10:00Z">
+        <w:r>
+          <w:rPr>
+            <w:rFonts w:ascii="Times New Roman" w:eastAsia="Times New Roman" w:hAnsi="Times New Roman" w:cs="Times New Roman"/>
+            <w:sz w:val="24"/>
+            <w:szCs w:val="24"/>
+          </w:rPr>
+          <w:delText>19</w:delText>
+        </w:r>
+      </w:del>
+      <w:r>
+        <w:rPr>
+          <w:rFonts w:ascii="Times New Roman" w:eastAsia="Times New Roman" w:hAnsi="Times New Roman" w:cs="Times New Roman"/>
+          <w:sz w:val="24"/>
+          <w:szCs w:val="24"/>
+        </w:rPr>
+        <w:t xml:space="preserve">) is critical for understanding its meaning. Unlike semantic and associative-based measures, affordances depict the various interactive </w:t>
       </w:r>
       <w:r>
         <w:rPr>
@@ -1398,7 +1683,165 @@
           <w:sz w:val="24"/>
           <w:szCs w:val="24"/>
         </w:rPr>
-        <w:t xml:space="preserve"> et al. (2019) collected body-object interaction ratings (BOI) for over 9000 English words, which were elicited via a 1-7 scale such that objects receiving higher values were viewed by participants as having a greater degree of perceived interactivity. Consistent with an embodied cognition approach, BOI ratings have been shown to be consistent with existing measures of semantic knowledge, as BOI was a strong predictor of responses in semantic decision tasks. Specifically, BOI facilitated lexical decision responses derived from the English Lexicon Project (</w:t>
+        <w:t xml:space="preserve"> et al. (2019) collected body-object interaction ratings (BOI) for over 9000 English words, which were elicited via a 1-7 scale such that objects receiving higher values were viewed by participants as having a greater degree of perceived interactivity. Consistent with an embodied cognition approach, BOI ratings have been shown to</w:t>
+      </w:r>
+      <w:ins w:id="24" w:author="Nick Maxwell" w:date="2024-03-03T11:29:00Z">
+        <w:r>
+          <w:rPr>
+            <w:rFonts w:ascii="Times New Roman" w:eastAsia="Times New Roman" w:hAnsi="Times New Roman" w:cs="Times New Roman"/>
+            <w:sz w:val="24"/>
+            <w:szCs w:val="24"/>
+          </w:rPr>
+          <w:t xml:space="preserve"> capture</w:t>
+        </w:r>
+      </w:ins>
+      <w:del w:id="25" w:author="Nick Maxwell" w:date="2024-03-03T11:29:00Z">
+        <w:r>
+          <w:rPr>
+            <w:rFonts w:ascii="Times New Roman" w:eastAsia="Times New Roman" w:hAnsi="Times New Roman" w:cs="Times New Roman"/>
+            <w:sz w:val="24"/>
+            <w:szCs w:val="24"/>
+          </w:rPr>
+          <w:delText xml:space="preserve"> be consistent</w:delText>
+        </w:r>
+      </w:del>
+      <w:r>
+        <w:rPr>
+          <w:rFonts w:ascii="Times New Roman" w:eastAsia="Times New Roman" w:hAnsi="Times New Roman" w:cs="Times New Roman"/>
+          <w:sz w:val="24"/>
+          <w:szCs w:val="24"/>
+        </w:rPr>
+        <w:t xml:space="preserve"> </w:t>
+      </w:r>
+      <w:del w:id="26" w:author="Nick Maxwell" w:date="2024-03-03T11:29:00Z">
+        <w:r>
+          <w:rPr>
+            <w:rFonts w:ascii="Times New Roman" w:eastAsia="Times New Roman" w:hAnsi="Times New Roman" w:cs="Times New Roman"/>
+            <w:sz w:val="24"/>
+            <w:szCs w:val="24"/>
+          </w:rPr>
+          <w:delText>with existing measures</w:delText>
+        </w:r>
+      </w:del>
+      <w:ins w:id="27" w:author="Nick Maxwell" w:date="2024-03-03T11:29:00Z">
+        <w:r>
+          <w:rPr>
+            <w:rFonts w:ascii="Times New Roman" w:eastAsia="Times New Roman" w:hAnsi="Times New Roman" w:cs="Times New Roman"/>
+            <w:sz w:val="24"/>
+            <w:szCs w:val="24"/>
+          </w:rPr>
+          <w:t>aspects</w:t>
+        </w:r>
+      </w:ins>
+      <w:r>
+        <w:rPr>
+          <w:rFonts w:ascii="Times New Roman" w:eastAsia="Times New Roman" w:hAnsi="Times New Roman" w:cs="Times New Roman"/>
+          <w:sz w:val="24"/>
+          <w:szCs w:val="24"/>
+        </w:rPr>
+        <w:t xml:space="preserve"> of semantic knowledge</w:t>
+      </w:r>
+      <w:ins w:id="28" w:author="Nick Maxwell" w:date="2024-03-03T11:37:00Z">
+        <w:r>
+          <w:rPr>
+            <w:rFonts w:ascii="Times New Roman" w:eastAsia="Times New Roman" w:hAnsi="Times New Roman" w:cs="Times New Roman"/>
+            <w:sz w:val="24"/>
+            <w:szCs w:val="24"/>
+          </w:rPr>
+          <w:t xml:space="preserve">. For example, </w:t>
+        </w:r>
+      </w:ins>
+      <w:del w:id="29" w:author="Nick Maxwell" w:date="2024-03-03T11:37:00Z">
+        <w:r>
+          <w:rPr>
+            <w:rFonts w:ascii="Times New Roman" w:eastAsia="Times New Roman" w:hAnsi="Times New Roman" w:cs="Times New Roman"/>
+            <w:sz w:val="24"/>
+            <w:szCs w:val="24"/>
+          </w:rPr>
+          <w:delText xml:space="preserve">, as </w:delText>
+        </w:r>
+      </w:del>
+      <w:r>
+        <w:rPr>
+          <w:rFonts w:ascii="Times New Roman" w:eastAsia="Times New Roman" w:hAnsi="Times New Roman" w:cs="Times New Roman"/>
+          <w:sz w:val="24"/>
+          <w:szCs w:val="24"/>
+        </w:rPr>
+        <w:t>BOI</w:t>
+      </w:r>
+      <w:ins w:id="30" w:author="Nick Maxwell" w:date="2024-03-03T11:37:00Z">
+        <w:r>
+          <w:rPr>
+            <w:rFonts w:ascii="Times New Roman" w:eastAsia="Times New Roman" w:hAnsi="Times New Roman" w:cs="Times New Roman"/>
+            <w:sz w:val="24"/>
+            <w:szCs w:val="24"/>
+          </w:rPr>
+          <w:t xml:space="preserve"> is</w:t>
+        </w:r>
+      </w:ins>
+      <w:del w:id="31" w:author="Nick Maxwell" w:date="2024-03-03T11:37:00Z">
+        <w:r>
+          <w:rPr>
+            <w:rFonts w:ascii="Times New Roman" w:eastAsia="Times New Roman" w:hAnsi="Times New Roman" w:cs="Times New Roman"/>
+            <w:sz w:val="24"/>
+            <w:szCs w:val="24"/>
+          </w:rPr>
+          <w:delText xml:space="preserve"> was</w:delText>
+        </w:r>
+      </w:del>
+      <w:r>
+        <w:rPr>
+          <w:rFonts w:ascii="Times New Roman" w:eastAsia="Times New Roman" w:hAnsi="Times New Roman" w:cs="Times New Roman"/>
+          <w:sz w:val="24"/>
+          <w:szCs w:val="24"/>
+        </w:rPr>
+        <w:t xml:space="preserve"> a strong predictor of responses in semantic decision tasks</w:t>
+      </w:r>
+      <w:ins w:id="32" w:author="Nick Maxwell" w:date="2024-03-03T11:37:00Z">
+        <w:r>
+          <w:rPr>
+            <w:rFonts w:ascii="Times New Roman" w:eastAsia="Times New Roman" w:hAnsi="Times New Roman" w:cs="Times New Roman"/>
+            <w:sz w:val="24"/>
+            <w:szCs w:val="24"/>
+          </w:rPr>
+          <w:t xml:space="preserve"> and has been found to</w:t>
+        </w:r>
+      </w:ins>
+      <w:del w:id="33" w:author="Nick Maxwell" w:date="2024-03-03T11:37:00Z">
+        <w:r>
+          <w:rPr>
+            <w:rFonts w:ascii="Times New Roman" w:eastAsia="Times New Roman" w:hAnsi="Times New Roman" w:cs="Times New Roman"/>
+            <w:sz w:val="24"/>
+            <w:szCs w:val="24"/>
+          </w:rPr>
+          <w:delText>. Specifically, BOI</w:delText>
+        </w:r>
+      </w:del>
+      <w:r>
+        <w:rPr>
+          <w:rFonts w:ascii="Times New Roman" w:eastAsia="Times New Roman" w:hAnsi="Times New Roman" w:cs="Times New Roman"/>
+          <w:sz w:val="24"/>
+          <w:szCs w:val="24"/>
+        </w:rPr>
+        <w:t xml:space="preserve"> facilitate</w:t>
+      </w:r>
+      <w:del w:id="34" w:author="Nick Maxwell" w:date="2024-03-03T11:37:00Z">
+        <w:r>
+          <w:rPr>
+            <w:rFonts w:ascii="Times New Roman" w:eastAsia="Times New Roman" w:hAnsi="Times New Roman" w:cs="Times New Roman"/>
+            <w:sz w:val="24"/>
+            <w:szCs w:val="24"/>
+          </w:rPr>
+          <w:delText>d</w:delText>
+        </w:r>
+      </w:del>
+      <w:r>
+        <w:rPr>
+          <w:rFonts w:ascii="Times New Roman" w:eastAsia="Times New Roman" w:hAnsi="Times New Roman" w:cs="Times New Roman"/>
+          <w:sz w:val="24"/>
+          <w:szCs w:val="24"/>
+        </w:rPr>
+        <w:t xml:space="preserve"> lexical decision responses derived from the English Lexicon Project (</w:t>
       </w:r>
       <w:proofErr w:type="spellStart"/>
       <w:r>
@@ -1574,23 +2017,109 @@
           <w:szCs w:val="24"/>
         </w:rPr>
         <w:lastRenderedPageBreak/>
-        <w:t>While BOI ratings provide researchers with a useful tool for quantifying the degree to which individuals can interact with their environment, we note two potential shortcomings which may limit their broader use. First, BOI ratings reflect the degree to which individuals can interact with an object</w:t>
-      </w:r>
-      <w:r>
-        <w:rPr>
-          <w:rFonts w:ascii="Times New Roman" w:eastAsia="Times New Roman" w:hAnsi="Times New Roman" w:cs="Times New Roman"/>
-          <w:sz w:val="24"/>
-          <w:szCs w:val="24"/>
-        </w:rPr>
-        <w:t xml:space="preserve"> and</w:t>
-      </w:r>
-      <w:r>
-        <w:rPr>
-          <w:rFonts w:ascii="Times New Roman" w:eastAsia="Times New Roman" w:hAnsi="Times New Roman" w:cs="Times New Roman"/>
-          <w:sz w:val="24"/>
-          <w:szCs w:val="24"/>
-        </w:rPr>
-        <w:t xml:space="preserve"> are highly correlated with concreteness. Consistent with this, </w:t>
+        <w:t xml:space="preserve">While BOI ratings provide researchers with a useful tool for quantifying the degree to which individuals can interact with their environment, we note </w:t>
+      </w:r>
+      <w:ins w:id="35" w:author="Nick Maxwell" w:date="2024-03-03T11:38:00Z">
+        <w:r>
+          <w:rPr>
+            <w:rFonts w:ascii="Times New Roman" w:eastAsia="Times New Roman" w:hAnsi="Times New Roman" w:cs="Times New Roman"/>
+            <w:sz w:val="24"/>
+            <w:szCs w:val="24"/>
+          </w:rPr>
+          <w:t>three</w:t>
+        </w:r>
+      </w:ins>
+      <w:del w:id="36" w:author="Nick Maxwell" w:date="2024-03-03T11:38:00Z">
+        <w:r>
+          <w:rPr>
+            <w:rFonts w:ascii="Times New Roman" w:eastAsia="Times New Roman" w:hAnsi="Times New Roman" w:cs="Times New Roman"/>
+            <w:sz w:val="24"/>
+            <w:szCs w:val="24"/>
+          </w:rPr>
+          <w:delText>two</w:delText>
+        </w:r>
+      </w:del>
+      <w:r>
+        <w:rPr>
+          <w:rFonts w:ascii="Times New Roman" w:eastAsia="Times New Roman" w:hAnsi="Times New Roman" w:cs="Times New Roman"/>
+          <w:sz w:val="24"/>
+          <w:szCs w:val="24"/>
+        </w:rPr>
+        <w:t xml:space="preserve"> potential shortcomings which may limit their broader use. First, BOI ratings</w:t>
+      </w:r>
+      <w:ins w:id="37" w:author="Nick Maxwell" w:date="2024-02-29T17:45:00Z">
+        <w:r>
+          <w:rPr>
+            <w:rFonts w:ascii="Times New Roman" w:eastAsia="Times New Roman" w:hAnsi="Times New Roman" w:cs="Times New Roman"/>
+            <w:sz w:val="24"/>
+            <w:szCs w:val="24"/>
+          </w:rPr>
+          <w:t xml:space="preserve"> are highly correlated with concreteness, given that </w:t>
+        </w:r>
+      </w:ins>
+      <w:ins w:id="38" w:author="Nick Maxwell" w:date="2024-02-29T17:46:00Z">
+        <w:r>
+          <w:rPr>
+            <w:rFonts w:ascii="Times New Roman" w:eastAsia="Times New Roman" w:hAnsi="Times New Roman" w:cs="Times New Roman"/>
+            <w:sz w:val="24"/>
+            <w:szCs w:val="24"/>
+          </w:rPr>
+          <w:t xml:space="preserve">by nature </w:t>
+        </w:r>
+      </w:ins>
+      <w:ins w:id="39" w:author="Nick Maxwell" w:date="2024-02-29T17:45:00Z">
+        <w:r>
+          <w:rPr>
+            <w:rFonts w:ascii="Times New Roman" w:eastAsia="Times New Roman" w:hAnsi="Times New Roman" w:cs="Times New Roman"/>
+            <w:sz w:val="24"/>
+            <w:szCs w:val="24"/>
+          </w:rPr>
+          <w:t>they</w:t>
+        </w:r>
+      </w:ins>
+      <w:r>
+        <w:rPr>
+          <w:rFonts w:ascii="Times New Roman" w:eastAsia="Times New Roman" w:hAnsi="Times New Roman" w:cs="Times New Roman"/>
+          <w:sz w:val="24"/>
+          <w:szCs w:val="24"/>
+        </w:rPr>
+        <w:t xml:space="preserve"> reflect the degree to which individuals can interact with an object</w:t>
+      </w:r>
+      <w:ins w:id="40" w:author="Nick Maxwell" w:date="2024-02-29T17:45:00Z">
+        <w:r>
+          <w:rPr>
+            <w:rFonts w:ascii="Times New Roman" w:eastAsia="Times New Roman" w:hAnsi="Times New Roman" w:cs="Times New Roman"/>
+            <w:sz w:val="24"/>
+            <w:szCs w:val="24"/>
+          </w:rPr>
+          <w:t xml:space="preserve">. </w:t>
+        </w:r>
+      </w:ins>
+      <w:del w:id="41" w:author="Nick Maxwell" w:date="2024-02-29T17:45:00Z">
+        <w:r>
+          <w:rPr>
+            <w:rFonts w:ascii="Times New Roman" w:eastAsia="Times New Roman" w:hAnsi="Times New Roman" w:cs="Times New Roman"/>
+            <w:sz w:val="24"/>
+            <w:szCs w:val="24"/>
+          </w:rPr>
+          <w:delText xml:space="preserve"> and</w:delText>
+        </w:r>
+        <w:r>
+          <w:rPr>
+            <w:rFonts w:ascii="Times New Roman" w:eastAsia="Times New Roman" w:hAnsi="Times New Roman" w:cs="Times New Roman"/>
+            <w:sz w:val="24"/>
+            <w:szCs w:val="24"/>
+          </w:rPr>
+          <w:delText xml:space="preserve"> are highly correlated with concreteness. </w:delText>
+        </w:r>
+      </w:del>
+      <w:r>
+        <w:rPr>
+          <w:rFonts w:ascii="Times New Roman" w:eastAsia="Times New Roman" w:hAnsi="Times New Roman" w:cs="Times New Roman"/>
+          <w:sz w:val="24"/>
+          <w:szCs w:val="24"/>
+        </w:rPr>
+        <w:t xml:space="preserve">Consistent with this, </w:t>
       </w:r>
       <w:proofErr w:type="spellStart"/>
       <w:r>
@@ -1608,7 +2137,53 @@
           <w:sz w:val="24"/>
           <w:szCs w:val="24"/>
         </w:rPr>
-        <w:t xml:space="preserve"> et al. (2019) reported that performance on lexical tasks was only facilitated for high BOI items (e.g., </w:t>
+        <w:t xml:space="preserve"> et al. (2019) reported that performance on lexical tasks</w:t>
+      </w:r>
+      <w:del w:id="42" w:author="Nick Maxwell" w:date="2024-03-03T12:37:00Z">
+        <w:r>
+          <w:rPr>
+            <w:rFonts w:ascii="Times New Roman" w:eastAsia="Times New Roman" w:hAnsi="Times New Roman" w:cs="Times New Roman"/>
+            <w:sz w:val="24"/>
+            <w:szCs w:val="24"/>
+          </w:rPr>
+          <w:delText xml:space="preserve"> was</w:delText>
+        </w:r>
+      </w:del>
+      <w:r>
+        <w:rPr>
+          <w:rFonts w:ascii="Times New Roman" w:eastAsia="Times New Roman" w:hAnsi="Times New Roman" w:cs="Times New Roman"/>
+          <w:sz w:val="24"/>
+          <w:szCs w:val="24"/>
+        </w:rPr>
+        <w:t xml:space="preserve"> </w:t>
+      </w:r>
+      <w:del w:id="43" w:author="Nick Maxwell" w:date="2024-03-03T12:37:00Z">
+        <w:r>
+          <w:rPr>
+            <w:rFonts w:ascii="Times New Roman" w:eastAsia="Times New Roman" w:hAnsi="Times New Roman" w:cs="Times New Roman"/>
+            <w:sz w:val="24"/>
+            <w:szCs w:val="24"/>
+          </w:rPr>
+          <w:delText>only facilitated for</w:delText>
+        </w:r>
+      </w:del>
+      <w:ins w:id="44" w:author="Nick Maxwell" w:date="2024-03-03T12:37:00Z">
+        <w:r>
+          <w:rPr>
+            <w:rFonts w:ascii="Times New Roman" w:eastAsia="Times New Roman" w:hAnsi="Times New Roman" w:cs="Times New Roman"/>
+            <w:sz w:val="24"/>
+            <w:szCs w:val="24"/>
+          </w:rPr>
+          <w:t>improved for</w:t>
+        </w:r>
+      </w:ins>
+      <w:r>
+        <w:rPr>
+          <w:rFonts w:ascii="Times New Roman" w:eastAsia="Times New Roman" w:hAnsi="Times New Roman" w:cs="Times New Roman"/>
+          <w:sz w:val="24"/>
+          <w:szCs w:val="24"/>
+        </w:rPr>
+        <w:t xml:space="preserve"> high BOI items (e.g., </w:t>
       </w:r>
       <w:r>
         <w:rPr>
@@ -1642,7 +2217,25 @@
           <w:sz w:val="24"/>
           <w:szCs w:val="24"/>
         </w:rPr>
-        <w:t>), performance decreased, as by nature, an object must be tangible and concrete for it to facilitate a high degree of interaction. Thus, BOI ratings are strongly linked to an item’s concreteness. Second, because BOI reflects a quantitative rating, qualitative information regarding specific object uses, action properties, or even the context in which an object may elicit certain actions</w:t>
+        <w:t xml:space="preserve">), performance decreased, as by nature, an object must be tangible and concrete for it to facilitate a high degree of interaction. </w:t>
+      </w:r>
+      <w:del w:id="45" w:author="Nick Maxwell" w:date="2024-03-03T12:42:00Z">
+        <w:r>
+          <w:rPr>
+            <w:rFonts w:ascii="Times New Roman" w:eastAsia="Times New Roman" w:hAnsi="Times New Roman" w:cs="Times New Roman"/>
+            <w:sz w:val="24"/>
+            <w:szCs w:val="24"/>
+          </w:rPr>
+          <w:delText xml:space="preserve">Thus, BOI ratings are strongly linked to an item’s concreteness. </w:delText>
+        </w:r>
+      </w:del>
+      <w:r>
+        <w:rPr>
+          <w:rFonts w:ascii="Times New Roman" w:eastAsia="Times New Roman" w:hAnsi="Times New Roman" w:cs="Times New Roman"/>
+          <w:sz w:val="24"/>
+          <w:szCs w:val="24"/>
+        </w:rPr>
+        <w:t>Second, because BOI reflects a quantitative rating, qualitative information regarding specific object uses, action properties, or even the context in which an object may elicit certain actions</w:t>
       </w:r>
       <w:r>
         <w:rPr>
@@ -1746,39 +2339,7 @@
           <w:sz w:val="24"/>
           <w:szCs w:val="24"/>
         </w:rPr>
-        <w:t xml:space="preserve">Thus, relying solely upon BOI as a measure of </w:t>
-      </w:r>
-      <w:commentRangeStart w:id="1"/>
-      <w:commentRangeStart w:id="2"/>
-      <w:r>
-        <w:rPr>
-          <w:rFonts w:ascii="Times New Roman" w:eastAsia="Times New Roman" w:hAnsi="Times New Roman" w:cs="Times New Roman"/>
-          <w:sz w:val="24"/>
-          <w:szCs w:val="24"/>
-        </w:rPr>
-        <w:t xml:space="preserve">interactivity </w:t>
-      </w:r>
-      <w:commentRangeEnd w:id="1"/>
-      <w:r>
-        <w:rPr>
-          <w:rStyle w:val="CommentReference"/>
-        </w:rPr>
-        <w:commentReference w:id="1"/>
-      </w:r>
-      <w:commentRangeEnd w:id="2"/>
-      <w:r>
-        <w:rPr>
-          <w:rStyle w:val="CommentReference"/>
-        </w:rPr>
-        <w:commentReference w:id="2"/>
-      </w:r>
-      <w:r>
-        <w:rPr>
-          <w:rFonts w:ascii="Times New Roman" w:eastAsia="Times New Roman" w:hAnsi="Times New Roman" w:cs="Times New Roman"/>
-          <w:sz w:val="24"/>
-          <w:szCs w:val="24"/>
-        </w:rPr>
-        <w:t xml:space="preserve">omits </w:t>
+        <w:t xml:space="preserve">Thus, relying solely upon BOI as a measure of interactivity omits </w:t>
       </w:r>
       <w:r>
         <w:rPr>
@@ -1925,7 +2486,53 @@
           <w:sz w:val="24"/>
           <w:szCs w:val="24"/>
         </w:rPr>
-        <w:t>In the following sections, we first detail the creation of the affordance norm dataset and describe an interactive web-portal designed to facilitate exploration of the final set of norms. We then discuss a series of analyses which compared the affordance measures generated from this dataset with two existing measures of meaning (e.g., FAS values derived from Nelson et al., 2004’s free association norms and cosine similarity (COS) taken from Buchanan et al.’s, 2019a, feature production norms), BOI ratings (</w:t>
+        <w:t xml:space="preserve">In the following sections, we first detail the creation of the affordance norm dataset and describe an interactive web-portal designed to facilitate exploration of the final set of norms. We then discuss a series of analyses which compared the affordance measures generated from this dataset with two existing measures of meaning (e.g., </w:t>
+      </w:r>
+      <w:ins w:id="46" w:author="Nick Maxwell" w:date="2024-02-29T17:53:00Z">
+        <w:r>
+          <w:rPr>
+            <w:rFonts w:ascii="Times New Roman" w:eastAsia="Times New Roman" w:hAnsi="Times New Roman" w:cs="Times New Roman"/>
+            <w:sz w:val="24"/>
+            <w:szCs w:val="24"/>
+          </w:rPr>
+          <w:t xml:space="preserve">Forward </w:t>
+        </w:r>
+      </w:ins>
+      <w:ins w:id="47" w:author="Nick Maxwell" w:date="2024-02-29T17:54:00Z">
+        <w:r>
+          <w:rPr>
+            <w:rFonts w:ascii="Times New Roman" w:eastAsia="Times New Roman" w:hAnsi="Times New Roman" w:cs="Times New Roman"/>
+            <w:sz w:val="24"/>
+            <w:szCs w:val="24"/>
+          </w:rPr>
+          <w:t>Association Strength (</w:t>
+        </w:r>
+      </w:ins>
+      <w:r>
+        <w:rPr>
+          <w:rFonts w:ascii="Times New Roman" w:eastAsia="Times New Roman" w:hAnsi="Times New Roman" w:cs="Times New Roman"/>
+          <w:sz w:val="24"/>
+          <w:szCs w:val="24"/>
+        </w:rPr>
+        <w:t>FAS</w:t>
+      </w:r>
+      <w:ins w:id="48" w:author="Nick Maxwell" w:date="2024-02-29T17:54:00Z">
+        <w:r>
+          <w:rPr>
+            <w:rFonts w:ascii="Times New Roman" w:eastAsia="Times New Roman" w:hAnsi="Times New Roman" w:cs="Times New Roman"/>
+            <w:sz w:val="24"/>
+            <w:szCs w:val="24"/>
+          </w:rPr>
+          <w:t>)</w:t>
+        </w:r>
+      </w:ins>
+      <w:r>
+        <w:rPr>
+          <w:rFonts w:ascii="Times New Roman" w:eastAsia="Times New Roman" w:hAnsi="Times New Roman" w:cs="Times New Roman"/>
+          <w:sz w:val="24"/>
+          <w:szCs w:val="24"/>
+        </w:rPr>
+        <w:t xml:space="preserve"> values derived from Nelson et al., 2004’s free association norms and cosine similarity (COS) taken from Buchanan et al.’s, 2019a, feature production norms), BOI ratings (</w:t>
       </w:r>
       <w:proofErr w:type="spellStart"/>
       <w:r>
@@ -2077,7 +2684,7 @@
         </w:rPr>
         <w:t xml:space="preserve"> via Prolific (</w:t>
       </w:r>
-      <w:hyperlink r:id="rId15" w:history="1">
+      <w:hyperlink r:id="rId11" w:history="1">
         <w:r>
           <w:rPr>
             <w:rStyle w:val="Hyperlink"/>
@@ -2431,25 +3038,7 @@
           <w:sz w:val="24"/>
           <w:szCs w:val="24"/>
         </w:rPr>
-        <w:t xml:space="preserve"> to list as many uses for each object as they could reasonably generate. Participants were reminded that a single object typically has multiple uses and were encouraged to list multiple </w:t>
-      </w:r>
-      <w:proofErr w:type="gramStart"/>
-      <w:r>
-        <w:rPr>
-          <w:rFonts w:ascii="Times New Roman" w:eastAsia="Times New Roman" w:hAnsi="Times New Roman" w:cs="Times New Roman"/>
-          <w:sz w:val="24"/>
-          <w:szCs w:val="24"/>
-        </w:rPr>
-        <w:t>object</w:t>
-      </w:r>
-      <w:proofErr w:type="gramEnd"/>
-      <w:r>
-        <w:rPr>
-          <w:rFonts w:ascii="Times New Roman" w:eastAsia="Times New Roman" w:hAnsi="Times New Roman" w:cs="Times New Roman"/>
-          <w:sz w:val="24"/>
-          <w:szCs w:val="24"/>
-        </w:rPr>
-        <w:t xml:space="preserve"> uses when possible. To illustrate this point, the word </w:t>
+        <w:t xml:space="preserve"> to list as many uses for each object as they could reasonably generate. Participants were reminded that a single object typically has multiple uses and were encouraged to list multiple object uses when possible. To illustrate this point, the word </w:t>
       </w:r>
       <w:r>
         <w:rPr>
@@ -2536,7 +3125,35 @@
           <w:sz w:val="24"/>
           <w:szCs w:val="24"/>
         </w:rPr>
-        <w:t xml:space="preserve">After receiving instructions, participants completed a set of five practice items, which familiarized them with the norming task. For each trial, a cue word was presented in the center of the screen, and participants were instructed to type each possible affordances into a textbox which was located directly below the word. To maximize potential affordances, participants were not given specific instructions on how to format their responses (i.e., tense, single words vs. </w:t>
+        <w:t xml:space="preserve">After receiving instructions, participants completed a set of five practice items, which familiarized them with the norming task. For each trial, a cue word was presented in the center of the screen, and participants were instructed to type each possible </w:t>
+      </w:r>
+      <w:ins w:id="49" w:author="Nick Maxwell" w:date="2024-02-29T17:50:00Z">
+        <w:r>
+          <w:rPr>
+            <w:rFonts w:ascii="Times New Roman" w:eastAsia="Times New Roman" w:hAnsi="Times New Roman" w:cs="Times New Roman"/>
+            <w:sz w:val="24"/>
+            <w:szCs w:val="24"/>
+          </w:rPr>
+          <w:t>object use</w:t>
+        </w:r>
+      </w:ins>
+      <w:del w:id="50" w:author="Nick Maxwell" w:date="2024-02-29T17:50:00Z">
+        <w:r>
+          <w:rPr>
+            <w:rFonts w:ascii="Times New Roman" w:eastAsia="Times New Roman" w:hAnsi="Times New Roman" w:cs="Times New Roman"/>
+            <w:sz w:val="24"/>
+            <w:szCs w:val="24"/>
+          </w:rPr>
+          <w:delText>affordances</w:delText>
+        </w:r>
+      </w:del>
+      <w:r>
+        <w:rPr>
+          <w:rFonts w:ascii="Times New Roman" w:eastAsia="Times New Roman" w:hAnsi="Times New Roman" w:cs="Times New Roman"/>
+          <w:sz w:val="24"/>
+          <w:szCs w:val="24"/>
+        </w:rPr>
+        <w:t xml:space="preserve"> into a textbox which was located directly below the word. To maximize potential affordances, participants were not given specific instructions on how to format their responses (i.e., tense, single words vs. phrases, </w:t>
       </w:r>
       <w:r>
         <w:rPr>
@@ -2545,7 +3162,35 @@
           <w:szCs w:val="24"/>
         </w:rPr>
         <w:lastRenderedPageBreak/>
-        <w:t>phrases, etc.) with the exception that they were asked to separate each unique affordance with a comma. Thus, participants were allowed to respond to the cue with individual words, phrases, or full sentences. Additionally, a prompt was located directly above the cue, which reminded participants of the task instructions. After completing the five initial practice trials, participants immediately began the full norming task, which randomly presented them with one of the 30-item lists. All items were presented in a randomized order, and participants’ responses were self-paced. Following completion of this task, participants were debriefed. The full study took approximately 20 minutes to complete.</w:t>
+        <w:t xml:space="preserve">etc.) with the exception that they were asked to separate each unique </w:t>
+      </w:r>
+      <w:ins w:id="51" w:author="Nick Maxwell" w:date="2024-02-29T17:51:00Z">
+        <w:r>
+          <w:rPr>
+            <w:rFonts w:ascii="Times New Roman" w:eastAsia="Times New Roman" w:hAnsi="Times New Roman" w:cs="Times New Roman"/>
+            <w:sz w:val="24"/>
+            <w:szCs w:val="24"/>
+          </w:rPr>
+          <w:t>object use</w:t>
+        </w:r>
+      </w:ins>
+      <w:del w:id="52" w:author="Nick Maxwell" w:date="2024-02-29T17:51:00Z">
+        <w:r>
+          <w:rPr>
+            <w:rFonts w:ascii="Times New Roman" w:eastAsia="Times New Roman" w:hAnsi="Times New Roman" w:cs="Times New Roman"/>
+            <w:sz w:val="24"/>
+            <w:szCs w:val="24"/>
+          </w:rPr>
+          <w:delText>affordance</w:delText>
+        </w:r>
+      </w:del>
+      <w:r>
+        <w:rPr>
+          <w:rFonts w:ascii="Times New Roman" w:eastAsia="Times New Roman" w:hAnsi="Times New Roman" w:cs="Times New Roman"/>
+          <w:sz w:val="24"/>
+          <w:szCs w:val="24"/>
+        </w:rPr>
+        <w:t xml:space="preserve"> with a comma. Thus, participants were allowed to respond to the cue with individual words, phrases, or full sentences. Additionally, a prompt was located directly above the cue, which reminded participants of the task instructions. After completing the five initial practice trials, participants immediately began the full norming task, which randomly presented them with one of the 30-item lists. All items were presented in a randomized order, and participants’ responses were self-paced. Following completion of this task, participants were debriefed. The full study took approximately 20 minutes to complete.</w:t>
       </w:r>
     </w:p>
     <w:p>
@@ -2586,7 +3231,7 @@
         </w:rPr>
         <w:t xml:space="preserve">All responses were initially screened to ensure that participants adhered to the norming task’s instructions. Data from 35 participants were omitted due to excessive blank responses or failure to list object uses (i.e., consistently responding with synonyms or associates), leading to 3154 participants </w:t>
       </w:r>
-      <w:ins w:id="3" w:author="Nick Maxwell" w:date="2024-02-22T09:12:00Z">
+      <w:ins w:id="53" w:author="Nick Maxwell" w:date="2024-02-22T09:12:00Z">
         <w:r>
           <w:rPr>
             <w:rFonts w:ascii="Times New Roman" w:eastAsia="Times New Roman" w:hAnsi="Times New Roman" w:cs="Times New Roman"/>
@@ -2999,7 +3644,219 @@
           <w:szCs w:val="24"/>
         </w:rPr>
         <w:lastRenderedPageBreak/>
-        <w:t>account for two potential issues. First, as noted in the Procedure, participants typed their responses into a textbox, which allowed them to list multiple affordances for each cue. However, although participants were instructed to separate each response with a comma, they often included extra spacing and tabs in their responses. Thus, the tokenization process removed any additional spacing and punctuation. Second, the affordance phrases often contained multiple actions, as well as other context specific words (e.g., nouns and adjectives) which may also contain important information regarding object use. By splitting phrases into separate lines in the dataset, we were able to compare unique affordances (</w:t>
+        <w:t xml:space="preserve">account for two potential issues. First, as noted in the Procedure, participants typed their responses into a textbox, which allowed them to list multiple affordances for each cue. However, although participants were instructed to separate each response with a comma, they often included extra spacing and tabs in their responses. Thus, the tokenization process removed any additional spacing and punctuation. Second, the affordance phrases </w:t>
+      </w:r>
+      <w:ins w:id="54" w:author="Nick Maxwell" w:date="2024-03-03T12:54:00Z">
+        <w:r>
+          <w:rPr>
+            <w:rFonts w:ascii="Times New Roman" w:eastAsia="Times New Roman" w:hAnsi="Times New Roman" w:cs="Times New Roman"/>
+            <w:sz w:val="24"/>
+            <w:szCs w:val="24"/>
+          </w:rPr>
+          <w:t xml:space="preserve">which were isolated in the previous step </w:t>
+        </w:r>
+      </w:ins>
+      <w:r>
+        <w:rPr>
+          <w:rFonts w:ascii="Times New Roman" w:eastAsia="Times New Roman" w:hAnsi="Times New Roman" w:cs="Times New Roman"/>
+          <w:sz w:val="24"/>
+          <w:szCs w:val="24"/>
+        </w:rPr>
+        <w:t xml:space="preserve">often contained multiple actions, as well as other context specific words (e.g., nouns and adjectives) which may also contain important information regarding object use. </w:t>
+      </w:r>
+      <w:ins w:id="55" w:author="Nick Maxwell" w:date="2024-03-03T12:54:00Z">
+        <w:r>
+          <w:rPr>
+            <w:rFonts w:ascii="Times New Roman" w:eastAsia="Times New Roman" w:hAnsi="Times New Roman" w:cs="Times New Roman"/>
+            <w:sz w:val="24"/>
+            <w:szCs w:val="24"/>
+          </w:rPr>
+          <w:t>As such</w:t>
+        </w:r>
+      </w:ins>
+      <w:ins w:id="56" w:author="Nick Maxwell" w:date="2024-03-03T12:55:00Z">
+        <w:r>
+          <w:rPr>
+            <w:rFonts w:ascii="Times New Roman" w:eastAsia="Times New Roman" w:hAnsi="Times New Roman" w:cs="Times New Roman"/>
+            <w:sz w:val="24"/>
+            <w:szCs w:val="24"/>
+          </w:rPr>
+          <w:t xml:space="preserve">, phrases were further split into separate lines, particularly when they contained a mix of nouns and verbs (i.e., for the </w:t>
+        </w:r>
+        <w:r>
+          <w:rPr>
+            <w:rFonts w:ascii="Times New Roman" w:eastAsia="Times New Roman" w:hAnsi="Times New Roman" w:cs="Times New Roman"/>
+            <w:i/>
+            <w:iCs/>
+            <w:sz w:val="24"/>
+            <w:szCs w:val="24"/>
+            <w:rPrChange w:id="57" w:author="Nick Maxwell" w:date="2024-03-03T12:56:00Z">
+              <w:rPr>
+                <w:rFonts w:ascii="Times New Roman" w:eastAsia="Times New Roman" w:hAnsi="Times New Roman" w:cs="Times New Roman"/>
+                <w:sz w:val="24"/>
+                <w:szCs w:val="24"/>
+              </w:rPr>
+            </w:rPrChange>
+          </w:rPr>
+          <w:t>cue</w:t>
+        </w:r>
+        <w:r>
+          <w:rPr>
+            <w:rFonts w:ascii="Times New Roman" w:eastAsia="Times New Roman" w:hAnsi="Times New Roman" w:cs="Times New Roman"/>
+            <w:sz w:val="24"/>
+            <w:szCs w:val="24"/>
+          </w:rPr>
+          <w:t xml:space="preserve"> </w:t>
+        </w:r>
+        <w:r>
+          <w:rPr>
+            <w:rFonts w:ascii="Times New Roman" w:eastAsia="Times New Roman" w:hAnsi="Times New Roman" w:cs="Times New Roman"/>
+            <w:sz w:val="24"/>
+            <w:szCs w:val="24"/>
+            <w:rPrChange w:id="58" w:author="Nick Maxwell" w:date="2024-03-03T12:55:00Z">
+              <w:rPr>
+                <w:rFonts w:ascii="Times New Roman" w:eastAsia="Times New Roman" w:hAnsi="Times New Roman" w:cs="Times New Roman"/>
+                <w:i/>
+                <w:iCs/>
+                <w:sz w:val="24"/>
+                <w:szCs w:val="24"/>
+              </w:rPr>
+            </w:rPrChange>
+          </w:rPr>
+          <w:t>cup</w:t>
+        </w:r>
+        <w:r>
+          <w:rPr>
+            <w:rFonts w:ascii="Times New Roman" w:eastAsia="Times New Roman" w:hAnsi="Times New Roman" w:cs="Times New Roman"/>
+            <w:sz w:val="24"/>
+            <w:szCs w:val="24"/>
+          </w:rPr>
+          <w:t xml:space="preserve">, the affordance </w:t>
+        </w:r>
+      </w:ins>
+      <w:ins w:id="59" w:author="Nick Maxwell" w:date="2024-03-03T12:56:00Z">
+        <w:r>
+          <w:rPr>
+            <w:rFonts w:ascii="Times New Roman" w:eastAsia="Times New Roman" w:hAnsi="Times New Roman" w:cs="Times New Roman"/>
+            <w:sz w:val="24"/>
+            <w:szCs w:val="24"/>
+          </w:rPr>
+          <w:t>“</w:t>
+        </w:r>
+      </w:ins>
+      <w:ins w:id="60" w:author="Nick Maxwell" w:date="2024-03-03T12:55:00Z">
+        <w:r>
+          <w:rPr>
+            <w:rFonts w:ascii="Times New Roman" w:eastAsia="Times New Roman" w:hAnsi="Times New Roman" w:cs="Times New Roman"/>
+            <w:sz w:val="24"/>
+            <w:szCs w:val="24"/>
+          </w:rPr>
+          <w:t>pencil holder</w:t>
+        </w:r>
+      </w:ins>
+      <w:ins w:id="61" w:author="Nick Maxwell" w:date="2024-03-03T12:56:00Z">
+        <w:r>
+          <w:rPr>
+            <w:rFonts w:ascii="Times New Roman" w:eastAsia="Times New Roman" w:hAnsi="Times New Roman" w:cs="Times New Roman"/>
+            <w:sz w:val="24"/>
+            <w:szCs w:val="24"/>
+          </w:rPr>
+          <w:t>”</w:t>
+        </w:r>
+      </w:ins>
+      <w:ins w:id="62" w:author="Nick Maxwell" w:date="2024-03-03T12:55:00Z">
+        <w:r>
+          <w:rPr>
+            <w:rFonts w:ascii="Times New Roman" w:eastAsia="Times New Roman" w:hAnsi="Times New Roman" w:cs="Times New Roman"/>
+            <w:sz w:val="24"/>
+            <w:szCs w:val="24"/>
+          </w:rPr>
+          <w:t xml:space="preserve"> would be </w:t>
+        </w:r>
+      </w:ins>
+      <w:ins w:id="63" w:author="Nick Maxwell" w:date="2024-03-03T12:56:00Z">
+        <w:r>
+          <w:rPr>
+            <w:rFonts w:ascii="Times New Roman" w:eastAsia="Times New Roman" w:hAnsi="Times New Roman" w:cs="Times New Roman"/>
+            <w:sz w:val="24"/>
+            <w:szCs w:val="24"/>
+          </w:rPr>
+          <w:t>separated</w:t>
+        </w:r>
+      </w:ins>
+      <w:ins w:id="64" w:author="Nick Maxwell" w:date="2024-03-03T12:55:00Z">
+        <w:r>
+          <w:rPr>
+            <w:rFonts w:ascii="Times New Roman" w:eastAsia="Times New Roman" w:hAnsi="Times New Roman" w:cs="Times New Roman"/>
+            <w:sz w:val="24"/>
+            <w:szCs w:val="24"/>
+          </w:rPr>
+          <w:t xml:space="preserve"> as</w:t>
+        </w:r>
+      </w:ins>
+      <w:ins w:id="65" w:author="Nick Maxwell" w:date="2024-03-03T12:56:00Z">
+        <w:r>
+          <w:rPr>
+            <w:rFonts w:ascii="Times New Roman" w:eastAsia="Times New Roman" w:hAnsi="Times New Roman" w:cs="Times New Roman"/>
+            <w:sz w:val="24"/>
+            <w:szCs w:val="24"/>
+          </w:rPr>
+          <w:t xml:space="preserve"> “pencil” and “hold”). </w:t>
+        </w:r>
+      </w:ins>
+      <w:r>
+        <w:rPr>
+          <w:rFonts w:ascii="Times New Roman" w:eastAsia="Times New Roman" w:hAnsi="Times New Roman" w:cs="Times New Roman"/>
+          <w:sz w:val="24"/>
+          <w:szCs w:val="24"/>
+        </w:rPr>
+        <w:t>By</w:t>
+      </w:r>
+      <w:r>
+        <w:rPr>
+          <w:rFonts w:ascii="Times New Roman" w:eastAsia="Times New Roman" w:hAnsi="Times New Roman" w:cs="Times New Roman"/>
+          <w:sz w:val="24"/>
+          <w:szCs w:val="24"/>
+        </w:rPr>
+        <w:t xml:space="preserve"> </w:t>
+      </w:r>
+      <w:del w:id="66" w:author="Nick Maxwell" w:date="2024-03-03T12:56:00Z">
+        <w:r>
+          <w:rPr>
+            <w:rFonts w:ascii="Times New Roman" w:eastAsia="Times New Roman" w:hAnsi="Times New Roman" w:cs="Times New Roman"/>
+            <w:sz w:val="24"/>
+            <w:szCs w:val="24"/>
+          </w:rPr>
+          <w:delText>splitting phrases into separate lines in the dataset</w:delText>
+        </w:r>
+      </w:del>
+      <w:ins w:id="67" w:author="Nick Maxwell" w:date="2024-03-03T12:56:00Z">
+        <w:r>
+          <w:rPr>
+            <w:rFonts w:ascii="Times New Roman" w:eastAsia="Times New Roman" w:hAnsi="Times New Roman" w:cs="Times New Roman"/>
+            <w:sz w:val="24"/>
+            <w:szCs w:val="24"/>
+          </w:rPr>
+          <w:t xml:space="preserve">separating </w:t>
+        </w:r>
+      </w:ins>
+      <w:ins w:id="68" w:author="Nick Maxwell" w:date="2024-03-03T12:57:00Z">
+        <w:r>
+          <w:rPr>
+            <w:rFonts w:ascii="Times New Roman" w:eastAsia="Times New Roman" w:hAnsi="Times New Roman" w:cs="Times New Roman"/>
+            <w:sz w:val="24"/>
+            <w:szCs w:val="24"/>
+          </w:rPr>
+          <w:t>affordance phrases</w:t>
+        </w:r>
+      </w:ins>
+      <w:r>
+        <w:rPr>
+          <w:rFonts w:ascii="Times New Roman" w:eastAsia="Times New Roman" w:hAnsi="Times New Roman" w:cs="Times New Roman"/>
+          <w:sz w:val="24"/>
+          <w:szCs w:val="24"/>
+        </w:rPr>
+        <w:t>, we were able to compare unique affordances (</w:t>
       </w:r>
       <w:r>
         <w:rPr>
@@ -3069,7 +3926,6 @@
         </w:rPr>
         <w:t xml:space="preserve">, </w:t>
       </w:r>
-      <w:proofErr w:type="gramStart"/>
       <w:r>
         <w:rPr>
           <w:rFonts w:ascii="Times New Roman" w:eastAsia="Times New Roman" w:hAnsi="Times New Roman" w:cs="Times New Roman"/>
@@ -3085,16 +3941,7 @@
           <w:sz w:val="24"/>
           <w:szCs w:val="24"/>
         </w:rPr>
-        <w:t>,</w:t>
-      </w:r>
-      <w:proofErr w:type="gramEnd"/>
-      <w:r>
-        <w:rPr>
-          <w:rFonts w:ascii="Times New Roman" w:eastAsia="Times New Roman" w:hAnsi="Times New Roman" w:cs="Times New Roman"/>
-          <w:sz w:val="24"/>
-          <w:szCs w:val="24"/>
-        </w:rPr>
-        <w:t xml:space="preserve"> etc.), which were dropped via the </w:t>
+        <w:t xml:space="preserve">, etc.), which were dropped via the </w:t>
       </w:r>
       <w:proofErr w:type="spellStart"/>
       <w:r>
@@ -3150,25 +3997,7 @@
           <w:sz w:val="24"/>
           <w:szCs w:val="24"/>
         </w:rPr>
-        <w:t xml:space="preserve">, the remaining responses were </w:t>
-      </w:r>
-      <w:proofErr w:type="gramStart"/>
-      <w:r>
-        <w:rPr>
-          <w:rFonts w:ascii="Times New Roman" w:eastAsia="Times New Roman" w:hAnsi="Times New Roman" w:cs="Times New Roman"/>
-          <w:sz w:val="24"/>
-          <w:szCs w:val="24"/>
-        </w:rPr>
-        <w:t>lemmatized</w:t>
-      </w:r>
-      <w:proofErr w:type="gramEnd"/>
-      <w:r>
-        <w:rPr>
-          <w:rFonts w:ascii="Times New Roman" w:eastAsia="Times New Roman" w:hAnsi="Times New Roman" w:cs="Times New Roman"/>
-          <w:sz w:val="24"/>
-          <w:szCs w:val="24"/>
-        </w:rPr>
-        <w:t xml:space="preserve"> and part of speech (POS) tagged. These steps were conducted in </w:t>
+        <w:t xml:space="preserve">, the remaining responses were lemmatized and part of speech (POS) tagged. These steps were conducted in </w:t>
       </w:r>
       <w:r>
         <w:rPr>
@@ -3306,7 +4135,16 @@
           <w:sz w:val="24"/>
           <w:szCs w:val="24"/>
         </w:rPr>
-        <w:t xml:space="preserve">wide variety of American English lemmas. However, to ensure accuracy, all tags were manually inspected. For lemmas which could potentially hold more than one tag (i.e., </w:t>
+        <w:t xml:space="preserve">wide variety of </w:t>
+      </w:r>
+      <w:r>
+        <w:rPr>
+          <w:rFonts w:ascii="Times New Roman" w:eastAsia="Times New Roman" w:hAnsi="Times New Roman" w:cs="Times New Roman"/>
+          <w:sz w:val="24"/>
+          <w:szCs w:val="24"/>
+        </w:rPr>
+        <w:lastRenderedPageBreak/>
+        <w:t xml:space="preserve">American English lemmas. However, to ensure accuracy, all tags were manually inspected. For lemmas which could potentially hold more than one tag (i.e., </w:t>
       </w:r>
       <w:r>
         <w:rPr>
@@ -3323,16 +4161,7 @@
           <w:sz w:val="24"/>
           <w:szCs w:val="24"/>
         </w:rPr>
-        <w:t xml:space="preserve"> may be tagged as noun when </w:t>
-      </w:r>
-      <w:r>
-        <w:rPr>
-          <w:rFonts w:ascii="Times New Roman" w:eastAsia="Times New Roman" w:hAnsi="Times New Roman" w:cs="Times New Roman"/>
-          <w:sz w:val="24"/>
-          <w:szCs w:val="24"/>
-        </w:rPr>
-        <w:lastRenderedPageBreak/>
-        <w:t xml:space="preserve">referring to an animal but as a verb when referencing the lemmatized form of </w:t>
+        <w:t xml:space="preserve"> may be tagged as noun when referring to an animal but as a verb when referencing the lemmatized form of </w:t>
       </w:r>
       <w:r>
         <w:rPr>
@@ -3368,25 +4197,35 @@
           <w:sz w:val="24"/>
           <w:szCs w:val="24"/>
         </w:rPr>
-        <w:t xml:space="preserve">Following the initial cleaning procedure, we inspected the dataset to ensure that all items had been normed by </w:t>
-      </w:r>
-      <w:proofErr w:type="gramStart"/>
-      <w:r>
-        <w:rPr>
-          <w:rFonts w:ascii="Times New Roman" w:eastAsia="Times New Roman" w:hAnsi="Times New Roman" w:cs="Times New Roman"/>
-          <w:sz w:val="24"/>
-          <w:szCs w:val="24"/>
-        </w:rPr>
-        <w:t>a sufficient number of</w:t>
-      </w:r>
-      <w:proofErr w:type="gramEnd"/>
-      <w:r>
-        <w:rPr>
-          <w:rFonts w:ascii="Times New Roman" w:eastAsia="Times New Roman" w:hAnsi="Times New Roman" w:cs="Times New Roman"/>
-          <w:sz w:val="24"/>
-          <w:szCs w:val="24"/>
-        </w:rPr>
-        <w:t xml:space="preserve"> participants. In doing so, we detected several low frequency cues which did not receive an appropriate number of responses (</w:t>
+        <w:t xml:space="preserve">Following the initial cleaning procedure, we inspected the dataset to ensure that all items had </w:t>
+      </w:r>
+      <w:ins w:id="69" w:author="Nick Maxwell" w:date="2024-02-29T17:52:00Z">
+        <w:r>
+          <w:rPr>
+            <w:rFonts w:ascii="Times New Roman" w:eastAsia="Times New Roman" w:hAnsi="Times New Roman" w:cs="Times New Roman"/>
+            <w:sz w:val="24"/>
+            <w:szCs w:val="24"/>
+          </w:rPr>
+          <w:t>received responses from</w:t>
+        </w:r>
+      </w:ins>
+      <w:del w:id="70" w:author="Nick Maxwell" w:date="2024-02-29T17:52:00Z">
+        <w:r>
+          <w:rPr>
+            <w:rFonts w:ascii="Times New Roman" w:eastAsia="Times New Roman" w:hAnsi="Times New Roman" w:cs="Times New Roman"/>
+            <w:sz w:val="24"/>
+            <w:szCs w:val="24"/>
+          </w:rPr>
+          <w:delText>been normed by</w:delText>
+        </w:r>
+      </w:del>
+      <w:r>
+        <w:rPr>
+          <w:rFonts w:ascii="Times New Roman" w:eastAsia="Times New Roman" w:hAnsi="Times New Roman" w:cs="Times New Roman"/>
+          <w:sz w:val="24"/>
+          <w:szCs w:val="24"/>
+        </w:rPr>
+        <w:t xml:space="preserve"> a sufficient number of participants. In doing so, we detected several low frequency cues which did not receive an appropriate number of responses (</w:t>
       </w:r>
       <w:r>
         <w:rPr>
@@ -3498,7 +4337,7 @@
           <w:iCs/>
           <w:sz w:val="24"/>
           <w:szCs w:val="24"/>
-          <w:rPrChange w:id="4" w:author="Nick Maxwell" w:date="2024-02-22T09:13:00Z">
+          <w:rPrChange w:id="71" w:author="Nick Maxwell" w:date="2024-02-22T09:13:00Z">
             <w:rPr>
               <w:rFonts w:ascii="Times New Roman" w:eastAsia="Times New Roman" w:hAnsi="Times New Roman" w:cs="Times New Roman"/>
               <w:i/>
@@ -3658,7 +4497,7 @@
           <w:sz w:val="24"/>
           <w:szCs w:val="24"/>
         </w:rPr>
-        <w:t xml:space="preserve">would be considered an affordance). Non-affordance noun responses were eliminated from the affordance dataset, which removed 90303 tokens. Finally, an additional 18642 verbs were recoded as </w:t>
+        <w:t xml:space="preserve">would be </w:t>
       </w:r>
       <w:r>
         <w:rPr>
@@ -3667,7 +4506,7 @@
           <w:szCs w:val="24"/>
         </w:rPr>
         <w:lastRenderedPageBreak/>
-        <w:t xml:space="preserve">auxiliary verbs and subsequently excluded from analysis. Auxiliary verbs typically appeared as part of an action phrase (e.g., for the cue </w:t>
+        <w:t xml:space="preserve">considered an affordance). Non-affordance noun responses were eliminated from the affordance dataset, which removed 90303 tokens. Finally, an additional 18642 verbs were recoded as auxiliary verbs and subsequently excluded from analysis. Auxiliary verbs typically appeared as part of an action phrase (e.g., for the cue </w:t>
       </w:r>
       <w:r>
         <w:rPr>
@@ -4275,7 +5114,16 @@
           <w:sz w:val="24"/>
           <w:szCs w:val="24"/>
         </w:rPr>
-        <w:t xml:space="preserve">responses are </w:t>
+        <w:t xml:space="preserve">responses </w:t>
+      </w:r>
+      <w:r>
+        <w:rPr>
+          <w:rFonts w:ascii="Times New Roman" w:eastAsia="Times New Roman" w:hAnsi="Times New Roman" w:cs="Times New Roman"/>
+          <w:sz w:val="24"/>
+          <w:szCs w:val="24"/>
+        </w:rPr>
+        <w:lastRenderedPageBreak/>
+        <w:t xml:space="preserve">are </w:t>
       </w:r>
       <w:r>
         <w:rPr>
@@ -4379,16 +5227,7 @@
           <w:sz w:val="24"/>
           <w:szCs w:val="24"/>
         </w:rPr>
-        <w:t xml:space="preserve">, </w:t>
-      </w:r>
-      <w:r>
-        <w:rPr>
-          <w:rFonts w:ascii="Times New Roman" w:eastAsia="Times New Roman" w:hAnsi="Times New Roman" w:cs="Times New Roman"/>
-          <w:sz w:val="24"/>
-          <w:szCs w:val="24"/>
-        </w:rPr>
-        <w:lastRenderedPageBreak/>
-        <w:t xml:space="preserve">rather than </w:t>
+        <w:t xml:space="preserve">, rather than </w:t>
       </w:r>
       <w:r>
         <w:rPr>
@@ -5030,7 +5869,7 @@
         </w:rPr>
         <w:t xml:space="preserve"> shiny application, which can be accessed at: </w:t>
       </w:r>
-      <w:hyperlink r:id="rId16" w:history="1">
+      <w:hyperlink r:id="rId12" w:history="1">
         <w:r>
           <w:rPr>
             <w:rStyle w:val="Hyperlink"/>
@@ -5110,7 +5949,16 @@
           <w:sz w:val="24"/>
           <w:szCs w:val="24"/>
         </w:rPr>
-        <w:t xml:space="preserve">-Gonzalez, &amp; Brysbaert, 2012), length, </w:t>
+        <w:t xml:space="preserve">-Gonzalez, &amp; </w:t>
+      </w:r>
+      <w:r>
+        <w:rPr>
+          <w:rFonts w:ascii="Times New Roman" w:eastAsia="Times New Roman" w:hAnsi="Times New Roman" w:cs="Times New Roman"/>
+          <w:sz w:val="24"/>
+          <w:szCs w:val="24"/>
+        </w:rPr>
+        <w:lastRenderedPageBreak/>
+        <w:t xml:space="preserve">Brysbaert, 2012), length, </w:t>
       </w:r>
       <w:r>
         <w:rPr>
@@ -5126,19 +5974,8 @@
           <w:sz w:val="24"/>
           <w:szCs w:val="24"/>
         </w:rPr>
-        <w:t xml:space="preserve">AFSS, and the number of participants who responded to each cue. Next, the bottom table displays AFS ratings for all cue – </w:t>
-      </w:r>
-      <w:r>
-        <w:rPr>
-          <w:rFonts w:ascii="Times New Roman" w:eastAsia="Times New Roman" w:hAnsi="Times New Roman" w:cs="Times New Roman"/>
-          <w:sz w:val="24"/>
-          <w:szCs w:val="24"/>
-        </w:rPr>
-        <w:lastRenderedPageBreak/>
-        <w:t xml:space="preserve">affordance pairs. In addition to providing mean AFS values, we also report mean forward associative strength values (FAS; Nelson et al., 2004) and cosine similarities (COS; Buchanan et al., 2019a) when available. For both tables, users can search and filter the dataset based </w:t>
-      </w:r>
-      <w:commentRangeStart w:id="5"/>
-      <w:commentRangeStart w:id="6"/>
+        <w:t xml:space="preserve">AFSS, and the number of participants who responded to each cue. Next, the bottom table displays AFS ratings for all cue – affordance pairs. In addition to providing mean AFS values, we also report mean forward associative strength values (FAS; Nelson et al., 2004) and cosine similarities (COS; Buchanan et al., 2019a) when available. For both tables, users can search and filter the dataset based </w:t>
+      </w:r>
       <w:r>
         <w:rPr>
           <w:rFonts w:ascii="Times New Roman" w:eastAsia="Times New Roman" w:hAnsi="Times New Roman" w:cs="Times New Roman"/>
@@ -5162,20 +5999,6 @@
           <w:szCs w:val="24"/>
         </w:rPr>
         <w:t>overlapping items</w:t>
-      </w:r>
-      <w:commentRangeEnd w:id="5"/>
-      <w:r>
-        <w:rPr>
-          <w:rStyle w:val="CommentReference"/>
-        </w:rPr>
-        <w:commentReference w:id="5"/>
-      </w:r>
-      <w:commentRangeEnd w:id="6"/>
-      <w:r>
-        <w:rPr>
-          <w:rStyle w:val="CommentReference"/>
-        </w:rPr>
-        <w:commentReference w:id="6"/>
       </w:r>
       <w:r>
         <w:rPr>
@@ -5375,7 +6198,7 @@
           <w:sz w:val="24"/>
           <w:szCs w:val="24"/>
         </w:rPr>
-        <w:t xml:space="preserve">As such, we also expected negative correlations between AFSS and AFS. However, because AFP was designed to mitigate the effects of set size on affordance strength, this negative effect was expected to be greatly reduced when assessing the </w:t>
+        <w:t xml:space="preserve">As such, we also expected negative correlations between </w:t>
       </w:r>
       <w:r>
         <w:rPr>
@@ -5384,7 +6207,7 @@
           <w:szCs w:val="24"/>
         </w:rPr>
         <w:lastRenderedPageBreak/>
-        <w:t>relationship between AFSS and AFP. Finally</w:t>
+        <w:t>AFSS and AFS. However, because AFP was designed to mitigate the effects of set size on affordance strength, this negative effect was expected to be greatly reduced when assessing the relationship between AFSS and AFP. Finally</w:t>
       </w:r>
       <w:r>
         <w:rPr>
@@ -5408,31 +6231,7 @@
           <w:sz w:val="24"/>
           <w:szCs w:val="24"/>
         </w:rPr>
-        <w:t xml:space="preserve"> anticipated negative correlations with frequency and age-of-acquisition. </w:t>
-      </w:r>
-      <w:commentRangeStart w:id="7"/>
-      <w:commentRangeStart w:id="8"/>
-      <w:r>
-        <w:rPr>
-          <w:rFonts w:ascii="Times New Roman" w:eastAsia="Times New Roman" w:hAnsi="Times New Roman" w:cs="Times New Roman"/>
-          <w:sz w:val="24"/>
-          <w:szCs w:val="24"/>
-        </w:rPr>
-        <w:t xml:space="preserve">We reasoned that words which are less common or are acquired later in life would have fewer total uses, given that these words often have referents that are highly specific, which would potentially result in fewer perceived uses. </w:t>
-      </w:r>
-      <w:commentRangeEnd w:id="7"/>
-      <w:r>
-        <w:rPr>
-          <w:rStyle w:val="CommentReference"/>
-        </w:rPr>
-        <w:commentReference w:id="7"/>
-      </w:r>
-      <w:commentRangeEnd w:id="8"/>
-      <w:r>
-        <w:rPr>
-          <w:rStyle w:val="CommentReference"/>
-        </w:rPr>
-        <w:commentReference w:id="8"/>
+        <w:t xml:space="preserve"> anticipated negative correlations with frequency and age-of-acquisition. We reasoned that words which are less common or are acquired later in life would have fewer total uses, given that these words often have referents that are highly specific, which would potentially result in fewer perceived uses. </w:t>
       </w:r>
       <w:r>
         <w:rPr>
@@ -5543,7 +6342,16 @@
           <w:sz w:val="24"/>
           <w:szCs w:val="24"/>
         </w:rPr>
-        <w:t xml:space="preserve"> = .09). Importantly, as displayed in Table 2, AFP values provided a greater range compared to AFS, which was largely restricted to weak values. Additionally, each cue item averaged approximately 36 affordance responses (</w:t>
+        <w:t xml:space="preserve"> = .09). Importantly, as displayed in Table 2, AFP values </w:t>
+      </w:r>
+      <w:r>
+        <w:rPr>
+          <w:rFonts w:ascii="Times New Roman" w:eastAsia="Times New Roman" w:hAnsi="Times New Roman" w:cs="Times New Roman"/>
+          <w:sz w:val="24"/>
+          <w:szCs w:val="24"/>
+        </w:rPr>
+        <w:lastRenderedPageBreak/>
+        <w:t>provided a greater range compared to AFS, which was largely restricted to weak values. Additionally, each cue item averaged approximately 36 affordance responses (</w:t>
       </w:r>
       <w:r>
         <w:rPr>
@@ -5577,48 +6385,7 @@
           <w:sz w:val="24"/>
           <w:szCs w:val="24"/>
         </w:rPr>
-        <w:t xml:space="preserve"> = </w:t>
-      </w:r>
-      <w:r>
-        <w:rPr>
-          <w:rFonts w:ascii="Times New Roman" w:eastAsia="Times New Roman" w:hAnsi="Times New Roman" w:cs="Times New Roman"/>
-          <w:sz w:val="24"/>
-          <w:szCs w:val="24"/>
-        </w:rPr>
-        <w:lastRenderedPageBreak/>
-        <w:t xml:space="preserve">9.12), with set sizes ranging from 12 to 88 items. Finally, an </w:t>
-      </w:r>
-      <w:commentRangeStart w:id="9"/>
-      <w:commentRangeStart w:id="10"/>
-      <w:r>
-        <w:rPr>
-          <w:rFonts w:ascii="Times New Roman" w:eastAsia="Times New Roman" w:hAnsi="Times New Roman" w:cs="Times New Roman"/>
-          <w:sz w:val="24"/>
-          <w:szCs w:val="24"/>
-        </w:rPr>
-        <w:t>animacy effect emerged</w:t>
-      </w:r>
-      <w:commentRangeEnd w:id="9"/>
-      <w:r>
-        <w:rPr>
-          <w:rStyle w:val="CommentReference"/>
-        </w:rPr>
-        <w:commentReference w:id="9"/>
-      </w:r>
-      <w:commentRangeEnd w:id="10"/>
-      <w:r>
-        <w:rPr>
-          <w:rStyle w:val="CommentReference"/>
-        </w:rPr>
-        <w:commentReference w:id="10"/>
-      </w:r>
-      <w:r>
-        <w:rPr>
-          <w:rFonts w:ascii="Times New Roman" w:eastAsia="Times New Roman" w:hAnsi="Times New Roman" w:cs="Times New Roman"/>
-          <w:sz w:val="24"/>
-          <w:szCs w:val="24"/>
-        </w:rPr>
-        <w:t>, such that words related to living creatures were more likely to have high</w:t>
+        <w:t xml:space="preserve"> = 9.12), with set sizes ranging from 12 to 88 items. Finally, an animacy effect emerged, such that words related to living creatures were more likely to have high</w:t>
       </w:r>
       <w:r>
         <w:rPr>
@@ -5960,9 +6727,6 @@
         </w:rPr>
         <w:t xml:space="preserve"> =.61). </w:t>
       </w:r>
-      <w:commentRangeStart w:id="11"/>
-      <w:commentRangeStart w:id="12"/>
-      <w:commentRangeStart w:id="13"/>
       <w:r>
         <w:rPr>
           <w:rFonts w:ascii="Times New Roman" w:eastAsia="Times New Roman" w:hAnsi="Times New Roman" w:cs="Times New Roman"/>
@@ -6003,36 +6767,7 @@
           <w:sz w:val="24"/>
           <w:szCs w:val="24"/>
         </w:rPr>
-        <w:t xml:space="preserve"> &lt; .001), such that cues with greater frequencies were more likely to have larger sets of uses.</w:t>
-      </w:r>
-      <w:commentRangeEnd w:id="11"/>
-      <w:r>
-        <w:rPr>
-          <w:rStyle w:val="CommentReference"/>
-        </w:rPr>
-        <w:commentReference w:id="11"/>
-      </w:r>
-      <w:commentRangeEnd w:id="12"/>
-      <w:r>
-        <w:rPr>
-          <w:rStyle w:val="CommentReference"/>
-        </w:rPr>
-        <w:commentReference w:id="12"/>
-      </w:r>
-      <w:commentRangeEnd w:id="13"/>
-      <w:r>
-        <w:rPr>
-          <w:rStyle w:val="CommentReference"/>
-        </w:rPr>
-        <w:commentReference w:id="13"/>
-      </w:r>
-      <w:r>
-        <w:rPr>
-          <w:rFonts w:ascii="Times New Roman" w:eastAsia="Times New Roman" w:hAnsi="Times New Roman" w:cs="Times New Roman"/>
-          <w:sz w:val="24"/>
-          <w:szCs w:val="24"/>
-        </w:rPr>
-        <w:t xml:space="preserve"> Next, </w:t>
+        <w:t xml:space="preserve"> &lt; .001), such that cues with greater frequencies were more likely to have larger sets of uses. Next, </w:t>
       </w:r>
       <w:proofErr w:type="spellStart"/>
       <w:r>
@@ -6210,6 +6945,7 @@
           <w:sz w:val="24"/>
           <w:szCs w:val="24"/>
         </w:rPr>
+        <w:lastRenderedPageBreak/>
         <w:tab/>
       </w:r>
       <w:r>
@@ -6293,16 +7029,7 @@
           <w:sz w:val="24"/>
           <w:szCs w:val="24"/>
         </w:rPr>
-        <w:t xml:space="preserve">convergent validity between both affordance </w:t>
-      </w:r>
-      <w:r>
-        <w:rPr>
-          <w:rFonts w:ascii="Times New Roman" w:eastAsia="Times New Roman" w:hAnsi="Times New Roman" w:cs="Times New Roman"/>
-          <w:sz w:val="24"/>
-          <w:szCs w:val="24"/>
-        </w:rPr>
-        <w:lastRenderedPageBreak/>
-        <w:t>measures. However, a medium negative correlation was detected between AFS and AFSS (</w:t>
+        <w:t>convergent validity between both affordance measures. However, a medium negative correlation was detected between AFS and AFSS (</w:t>
       </w:r>
       <w:r>
         <w:rPr>
@@ -6492,7 +7219,7 @@
           <w:szCs w:val="24"/>
         </w:rPr>
         <w:tab/>
-        <w:t xml:space="preserve">Finally, we assessed the correlations between our affordance measures and FAS and COS for pairs that were shared between each dataset (Tables 4 and 5). Prior to conducting these analyses, we computed subsets of the affordance dataset which only contained pairs that appeared in each dataset. As such, we identified 2702 cue-affordance pairs which were present in </w:t>
+        <w:t xml:space="preserve">Finally, we assessed the correlations between our affordance measures and FAS and COS for pairs that were shared between each dataset (Tables 4 and 5). Prior to conducting these </w:t>
       </w:r>
       <w:r>
         <w:rPr>
@@ -6501,7 +7228,7 @@
           <w:szCs w:val="24"/>
         </w:rPr>
         <w:lastRenderedPageBreak/>
-        <w:t xml:space="preserve">the Nelson et al. free association norms and 3163 pairs which were present in the Buchanan et al. (2019a) semantic </w:t>
+        <w:t xml:space="preserve">analyses, we computed subsets of the affordance dataset which only contained pairs that appeared in each dataset. As such, we identified 2702 cue-affordance pairs which were present in the Nelson et al. free association norms and 3163 pairs which were present in the Buchanan et al. (2019a) semantic </w:t>
       </w:r>
       <w:r>
         <w:rPr>
@@ -6779,23 +7506,7 @@
           <w:sz w:val="24"/>
           <w:szCs w:val="24"/>
         </w:rPr>
-        <w:t xml:space="preserve">. Because BOI ratings capture information regarding an object’s perceived interactivity, we anticipated that affordance measures would correlate with BOI. However, </w:t>
-      </w:r>
-      <w:r>
-        <w:rPr>
-          <w:rFonts w:ascii="Times New Roman" w:eastAsia="Times New Roman" w:hAnsi="Times New Roman" w:cs="Times New Roman"/>
-          <w:sz w:val="24"/>
-          <w:szCs w:val="24"/>
-        </w:rPr>
-        <w:t xml:space="preserve">only </w:t>
-      </w:r>
-      <w:r>
-        <w:rPr>
-          <w:rFonts w:ascii="Times New Roman" w:eastAsia="Times New Roman" w:hAnsi="Times New Roman" w:cs="Times New Roman"/>
-          <w:sz w:val="24"/>
-          <w:szCs w:val="24"/>
-        </w:rPr>
-        <w:t xml:space="preserve">weak correlations emerged between BOI and affordances, suggesting that each measure likely </w:t>
+        <w:t xml:space="preserve">. Because BOI ratings capture information regarding an object’s perceived </w:t>
       </w:r>
       <w:r>
         <w:rPr>
@@ -6804,18 +7515,53 @@
           <w:szCs w:val="24"/>
         </w:rPr>
         <w:lastRenderedPageBreak/>
-        <w:t>assesses separate constructs</w:t>
-      </w:r>
-      <w:commentRangeStart w:id="14"/>
-      <w:commentRangeStart w:id="15"/>
-      <w:commentRangeStart w:id="16"/>
-      <w:r>
-        <w:rPr>
-          <w:rFonts w:ascii="Times New Roman" w:eastAsia="Times New Roman" w:hAnsi="Times New Roman" w:cs="Times New Roman"/>
-          <w:sz w:val="24"/>
-          <w:szCs w:val="24"/>
-        </w:rPr>
-        <w:t xml:space="preserve">. Additionally, </w:t>
+        <w:t xml:space="preserve">interactivity, we anticipated that affordance measures would correlate with BOI. However, </w:t>
+      </w:r>
+      <w:ins w:id="72" w:author="Nick Maxwell" w:date="2024-02-22T16:47:00Z">
+        <w:r>
+          <w:rPr>
+            <w:rFonts w:ascii="Times New Roman" w:eastAsia="Times New Roman" w:hAnsi="Times New Roman" w:cs="Times New Roman"/>
+            <w:sz w:val="24"/>
+            <w:szCs w:val="24"/>
+          </w:rPr>
+          <w:t>m</w:t>
+        </w:r>
+      </w:ins>
+      <w:ins w:id="73" w:author="Nick Maxwell" w:date="2024-02-22T16:48:00Z">
+        <w:r>
+          <w:rPr>
+            <w:rFonts w:ascii="Times New Roman" w:eastAsia="Times New Roman" w:hAnsi="Times New Roman" w:cs="Times New Roman"/>
+            <w:sz w:val="24"/>
+            <w:szCs w:val="24"/>
+          </w:rPr>
+          <w:t>ostly</w:t>
+        </w:r>
+      </w:ins>
+      <w:del w:id="74" w:author="Nick Maxwell" w:date="2024-02-22T16:47:00Z">
+        <w:r>
+          <w:rPr>
+            <w:rFonts w:ascii="Times New Roman" w:eastAsia="Times New Roman" w:hAnsi="Times New Roman" w:cs="Times New Roman"/>
+            <w:sz w:val="24"/>
+            <w:szCs w:val="24"/>
+          </w:rPr>
+          <w:delText>only</w:delText>
+        </w:r>
+      </w:del>
+      <w:r>
+        <w:rPr>
+          <w:rFonts w:ascii="Times New Roman" w:eastAsia="Times New Roman" w:hAnsi="Times New Roman" w:cs="Times New Roman"/>
+          <w:sz w:val="24"/>
+          <w:szCs w:val="24"/>
+        </w:rPr>
+        <w:t xml:space="preserve"> </w:t>
+      </w:r>
+      <w:r>
+        <w:rPr>
+          <w:rFonts w:ascii="Times New Roman" w:eastAsia="Times New Roman" w:hAnsi="Times New Roman" w:cs="Times New Roman"/>
+          <w:sz w:val="24"/>
+          <w:szCs w:val="24"/>
+        </w:rPr>
+        <w:t xml:space="preserve">weak correlations emerged between BOI and affordances, suggesting that each measure likely assesses separate constructs. Additionally, </w:t>
       </w:r>
       <w:r>
         <w:rPr>
@@ -6831,28 +7577,35 @@
           <w:sz w:val="24"/>
           <w:szCs w:val="24"/>
         </w:rPr>
-        <w:t>affordance measures were weakly correlated with concreteness</w:t>
-      </w:r>
-      <w:commentRangeEnd w:id="14"/>
-      <w:r>
-        <w:rPr>
-          <w:rStyle w:val="CommentReference"/>
-        </w:rPr>
-        <w:commentReference w:id="14"/>
-      </w:r>
-      <w:commentRangeEnd w:id="15"/>
-      <w:r>
-        <w:rPr>
-          <w:rStyle w:val="CommentReference"/>
-        </w:rPr>
-        <w:commentReference w:id="15"/>
-      </w:r>
-      <w:commentRangeEnd w:id="16"/>
-      <w:r>
-        <w:rPr>
-          <w:rStyle w:val="CommentReference"/>
-        </w:rPr>
-        <w:commentReference w:id="16"/>
+        <w:t xml:space="preserve">affordance measures were </w:t>
+      </w:r>
+      <w:del w:id="75" w:author="Nick Maxwell" w:date="2024-02-22T16:50:00Z">
+        <w:r>
+          <w:rPr>
+            <w:rFonts w:ascii="Times New Roman" w:eastAsia="Times New Roman" w:hAnsi="Times New Roman" w:cs="Times New Roman"/>
+            <w:sz w:val="24"/>
+            <w:szCs w:val="24"/>
+          </w:rPr>
+          <w:delText xml:space="preserve">weakly </w:delText>
+        </w:r>
+      </w:del>
+      <w:ins w:id="76" w:author="Nick Maxwell" w:date="2024-02-22T16:50:00Z">
+        <w:r>
+          <w:rPr>
+            <w:rFonts w:ascii="Times New Roman" w:eastAsia="Times New Roman" w:hAnsi="Times New Roman" w:cs="Times New Roman"/>
+            <w:sz w:val="24"/>
+            <w:szCs w:val="24"/>
+          </w:rPr>
+          <w:t xml:space="preserve">moderately </w:t>
+        </w:r>
+      </w:ins>
+      <w:r>
+        <w:rPr>
+          <w:rFonts w:ascii="Times New Roman" w:eastAsia="Times New Roman" w:hAnsi="Times New Roman" w:cs="Times New Roman"/>
+          <w:sz w:val="24"/>
+          <w:szCs w:val="24"/>
+        </w:rPr>
+        <w:t>correlated with concreteness</w:t>
       </w:r>
       <w:r>
         <w:rPr>
@@ -7126,31 +7879,7 @@
           <w:sz w:val="24"/>
           <w:szCs w:val="24"/>
         </w:rPr>
-        <w:t xml:space="preserve">, as objects which occur more frequently in one’s environment are more likely to lend themselves to </w:t>
-      </w:r>
-      <w:commentRangeStart w:id="17"/>
-      <w:commentRangeStart w:id="18"/>
-      <w:r>
-        <w:rPr>
-          <w:rFonts w:ascii="Times New Roman" w:eastAsia="Times New Roman" w:hAnsi="Times New Roman" w:cs="Times New Roman"/>
-          <w:sz w:val="24"/>
-          <w:szCs w:val="24"/>
-        </w:rPr>
-        <w:t xml:space="preserve">multiple uses. </w:t>
-      </w:r>
-      <w:commentRangeEnd w:id="17"/>
-      <w:r>
-        <w:rPr>
-          <w:rStyle w:val="CommentReference"/>
-        </w:rPr>
-        <w:commentReference w:id="17"/>
-      </w:r>
-      <w:commentRangeEnd w:id="18"/>
-      <w:r>
-        <w:rPr>
-          <w:rStyle w:val="CommentReference"/>
-        </w:rPr>
-        <w:commentReference w:id="18"/>
+        <w:t xml:space="preserve">, as objects which occur more frequently in one’s environment are more likely to lend themselves to multiple uses. </w:t>
       </w:r>
       <w:r>
         <w:rPr>
@@ -7241,7 +7970,7 @@
           <w:sz w:val="24"/>
           <w:szCs w:val="24"/>
         </w:rPr>
-        <w:t xml:space="preserve">lack of overlapping pairs suggests that responses in our affordance norming task were successfully reflecting actionable properties, rather than related associates or features of cue-items. To confirm this, we assessed the correlations between AFS, AFP, FAS and </w:t>
+        <w:t xml:space="preserve">lack of overlapping pairs suggests that responses in our affordance </w:t>
       </w:r>
       <w:r>
         <w:rPr>
@@ -7250,7 +7979,7 @@
           <w:szCs w:val="24"/>
         </w:rPr>
         <w:lastRenderedPageBreak/>
-        <w:t>COS. Consistent with our predictions, affordance measures were weakly correlated with associative/semantic measures of meaning, demonstrating divergent validity</w:t>
+        <w:t>norming task were successfully reflecting actionable properties, rather than related associates or features of cue-items. To confirm this, we assessed the correlations between AFS, AFP, FAS and COS. Consistent with our predictions, affordance measures were weakly correlated with associative/semantic measures of meaning, demonstrating divergent validity</w:t>
       </w:r>
       <w:r>
         <w:rPr>
@@ -7330,7 +8059,6 @@
           <w:szCs w:val="24"/>
         </w:rPr>
       </w:pPr>
-      <w:commentRangeStart w:id="19"/>
       <w:r>
         <w:rPr>
           <w:rFonts w:ascii="Times New Roman" w:eastAsia="Times New Roman" w:hAnsi="Times New Roman" w:cs="Times New Roman"/>
@@ -7365,20 +8093,13 @@
         </w:rPr>
         <w:t xml:space="preserve">provided some quantification of object interactivity. </w:t>
       </w:r>
-      <w:commentRangeEnd w:id="19"/>
-      <w:r>
-        <w:rPr>
-          <w:rStyle w:val="CommentReference"/>
-        </w:rPr>
-        <w:commentReference w:id="19"/>
-      </w:r>
-      <w:r>
-        <w:rPr>
-          <w:rFonts w:ascii="Times New Roman" w:eastAsia="Times New Roman" w:hAnsi="Times New Roman" w:cs="Times New Roman"/>
-          <w:sz w:val="24"/>
-          <w:szCs w:val="24"/>
-        </w:rPr>
-        <w:t xml:space="preserve">As such, the low correlations between affordance measures and BOI are somewhat surprising, given that both datasets measure perceived interactivity. However, we note that differences in response format between the two studies may partially explain this discrepancy. </w:t>
+      <w:r>
+        <w:rPr>
+          <w:rFonts w:ascii="Times New Roman" w:eastAsia="Times New Roman" w:hAnsi="Times New Roman" w:cs="Times New Roman"/>
+          <w:sz w:val="24"/>
+          <w:szCs w:val="24"/>
+        </w:rPr>
+        <w:t xml:space="preserve">As such, the low correlations between affordance measures and BOI are somewhat </w:t>
       </w:r>
       <w:r>
         <w:rPr>
@@ -7387,7 +8108,7 @@
           <w:szCs w:val="24"/>
         </w:rPr>
         <w:lastRenderedPageBreak/>
-        <w:t xml:space="preserve">Unlike the present study which utilized an open-ended response format, </w:t>
+        <w:t xml:space="preserve">surprising, given that both datasets measure perceived interactivity. However, we note that differences in response format between the two studies may partially explain this discrepancy. Unlike the present study which utilized an open-ended response format, </w:t>
       </w:r>
       <w:proofErr w:type="spellStart"/>
       <w:r>
@@ -7407,7 +8128,7 @@
         </w:rPr>
         <w:t xml:space="preserve"> et al. had participants rate</w:t>
       </w:r>
-      <w:del w:id="20" w:author="Nick Maxwell" w:date="2024-02-22T09:14:00Z">
+      <w:del w:id="77" w:author="Nick Maxwell" w:date="2024-02-22T09:14:00Z">
         <w:r>
           <w:rPr>
             <w:rFonts w:ascii="Times New Roman" w:eastAsia="Times New Roman" w:hAnsi="Times New Roman" w:cs="Times New Roman"/>
@@ -7505,9 +8226,6 @@
         </w:rPr>
         <w:t>response format cannot reveal information regarding the specific affordances being activated when participants rate their interactions.</w:t>
       </w:r>
-      <w:commentRangeStart w:id="21"/>
-      <w:commentRangeStart w:id="22"/>
-      <w:commentRangeStart w:id="23"/>
       <w:r>
         <w:rPr>
           <w:rFonts w:ascii="Times New Roman" w:eastAsia="Times New Roman" w:hAnsi="Times New Roman" w:cs="Times New Roman"/>
@@ -7627,27 +8345,6 @@
           <w:szCs w:val="24"/>
         </w:rPr>
         <w:t xml:space="preserve"> </w:t>
-      </w:r>
-      <w:commentRangeEnd w:id="21"/>
-      <w:r>
-        <w:rPr>
-          <w:rStyle w:val="CommentReference"/>
-        </w:rPr>
-        <w:commentReference w:id="21"/>
-      </w:r>
-      <w:commentRangeEnd w:id="22"/>
-      <w:r>
-        <w:rPr>
-          <w:rStyle w:val="CommentReference"/>
-        </w:rPr>
-        <w:commentReference w:id="22"/>
-      </w:r>
-      <w:commentRangeEnd w:id="23"/>
-      <w:r>
-        <w:rPr>
-          <w:rStyle w:val="CommentReference"/>
-        </w:rPr>
-        <w:commentReference w:id="23"/>
       </w:r>
       <w:r>
         <w:rPr>
@@ -7866,7 +8563,16 @@
           <w:sz w:val="24"/>
           <w:szCs w:val="24"/>
         </w:rPr>
-        <w:t xml:space="preserve">individual differences in how participants interact with their environment may also influence the probability of specific affordances being elicited. As such, </w:t>
+        <w:t xml:space="preserve">individual differences in how participants interact with their environment may also influence the </w:t>
+      </w:r>
+      <w:r>
+        <w:rPr>
+          <w:rFonts w:ascii="Times New Roman" w:eastAsia="Times New Roman" w:hAnsi="Times New Roman" w:cs="Times New Roman"/>
+          <w:sz w:val="24"/>
+          <w:szCs w:val="24"/>
+        </w:rPr>
+        <w:lastRenderedPageBreak/>
+        <w:t xml:space="preserve">probability of specific affordances being elicited. As such, </w:t>
       </w:r>
       <w:r>
         <w:rPr>
@@ -7882,33 +8588,25 @@
           <w:sz w:val="24"/>
           <w:szCs w:val="24"/>
         </w:rPr>
-        <w:t xml:space="preserve">height, age, and disability status on </w:t>
-      </w:r>
-      <w:proofErr w:type="spellStart"/>
-      <w:r>
-        <w:rPr>
-          <w:rFonts w:ascii="Times New Roman" w:eastAsia="Times New Roman" w:hAnsi="Times New Roman" w:cs="Times New Roman"/>
-          <w:sz w:val="24"/>
-          <w:szCs w:val="24"/>
-        </w:rPr>
-        <w:t>affordances.</w:t>
-      </w:r>
-      <w:r>
-        <w:rPr>
-          <w:rFonts w:ascii="Times New Roman" w:eastAsia="Times New Roman" w:hAnsi="Times New Roman" w:cs="Times New Roman"/>
-          <w:sz w:val="24"/>
-          <w:szCs w:val="24"/>
-        </w:rPr>
-        <w:t>Finally</w:t>
-      </w:r>
-      <w:proofErr w:type="spellEnd"/>
-      <w:r>
-        <w:rPr>
-          <w:rFonts w:ascii="Times New Roman" w:eastAsia="Times New Roman" w:hAnsi="Times New Roman" w:cs="Times New Roman"/>
-          <w:sz w:val="24"/>
-          <w:szCs w:val="24"/>
-        </w:rPr>
-        <w:t xml:space="preserve">, </w:t>
+        <w:t>height, age, and disability status on affordances.</w:t>
+      </w:r>
+      <w:ins w:id="78" w:author="Nick Maxwell" w:date="2024-02-22T16:47:00Z">
+        <w:r>
+          <w:rPr>
+            <w:rFonts w:ascii="Times New Roman" w:eastAsia="Times New Roman" w:hAnsi="Times New Roman" w:cs="Times New Roman"/>
+            <w:sz w:val="24"/>
+            <w:szCs w:val="24"/>
+          </w:rPr>
+          <w:t xml:space="preserve"> </w:t>
+        </w:r>
+      </w:ins>
+      <w:r>
+        <w:rPr>
+          <w:rFonts w:ascii="Times New Roman" w:eastAsia="Times New Roman" w:hAnsi="Times New Roman" w:cs="Times New Roman"/>
+          <w:sz w:val="24"/>
+          <w:szCs w:val="24"/>
+        </w:rPr>
+        <w:t xml:space="preserve">Finally, </w:t>
       </w:r>
       <w:r>
         <w:rPr>
@@ -7924,7 +8622,6 @@
           <w:sz w:val="24"/>
           <w:szCs w:val="24"/>
         </w:rPr>
-        <w:lastRenderedPageBreak/>
         <w:t>provides an important starting point for investigating cue-affordance relations</w:t>
       </w:r>
       <w:r>
@@ -8101,39 +8798,7 @@
           <w:sz w:val="24"/>
           <w:szCs w:val="24"/>
         </w:rPr>
-        <w:t xml:space="preserve">Ultimately, however, the present study provides an important starting point for measuring the link between affordances and </w:t>
-      </w:r>
-      <w:commentRangeStart w:id="24"/>
-      <w:commentRangeStart w:id="25"/>
-      <w:commentRangeStart w:id="26"/>
-      <w:r>
-        <w:rPr>
-          <w:rFonts w:ascii="Times New Roman" w:eastAsia="Times New Roman" w:hAnsi="Times New Roman" w:cs="Times New Roman"/>
-          <w:sz w:val="24"/>
-          <w:szCs w:val="24"/>
-        </w:rPr>
-        <w:t>action</w:t>
-      </w:r>
-      <w:commentRangeEnd w:id="24"/>
-      <w:r>
-        <w:rPr>
-          <w:rStyle w:val="CommentReference"/>
-        </w:rPr>
-        <w:commentReference w:id="24"/>
-      </w:r>
-      <w:commentRangeEnd w:id="25"/>
-      <w:r>
-        <w:rPr>
-          <w:rStyle w:val="CommentReference"/>
-        </w:rPr>
-        <w:commentReference w:id="25"/>
-      </w:r>
-      <w:commentRangeEnd w:id="26"/>
-      <w:r>
-        <w:rPr>
-          <w:rStyle w:val="CommentReference"/>
-        </w:rPr>
-        <w:commentReference w:id="26"/>
+        <w:t>Ultimately, however, the present study provides an important starting point for measuring the link between affordances and action</w:t>
       </w:r>
       <w:r>
         <w:rPr>
@@ -8210,6 +8875,7 @@
         </w:rPr>
       </w:pPr>
       <w:r>
+        <w:lastRenderedPageBreak/>
         <w:br w:type="page"/>
       </w:r>
     </w:p>
@@ -8266,11 +8932,7 @@
           <w:tag w:val="goog_rdk_14"/>
           <w:id w:val="-37896811"/>
         </w:sdtPr>
-        <w:sdtContent>
-          <w:commentRangeStart w:id="27"/>
-          <w:commentRangeStart w:id="28"/>
-          <w:commentRangeStart w:id="29"/>
-        </w:sdtContent>
+        <w:sdtContent/>
       </w:sdt>
       <w:r>
         <w:rPr>
@@ -8280,24 +8942,6 @@
           <w:szCs w:val="24"/>
         </w:rPr>
         <w:t>Funding Declarations</w:t>
-      </w:r>
-      <w:commentRangeEnd w:id="29"/>
-      <w:r>
-        <w:commentReference w:id="29"/>
-      </w:r>
-      <w:commentRangeEnd w:id="28"/>
-      <w:r>
-        <w:rPr>
-          <w:rStyle w:val="CommentReference"/>
-        </w:rPr>
-        <w:commentReference w:id="28"/>
-      </w:r>
-      <w:commentRangeEnd w:id="27"/>
-      <w:r>
-        <w:rPr>
-          <w:rStyle w:val="CommentReference"/>
-        </w:rPr>
-        <w:commentReference w:id="27"/>
       </w:r>
     </w:p>
     <w:p>
@@ -8374,8 +9018,8 @@
           <w:szCs w:val="24"/>
         </w:rPr>
       </w:pPr>
-      <w:bookmarkStart w:id="30" w:name="_heading=h.gjdgxs" w:colFirst="0" w:colLast="0"/>
-      <w:bookmarkEnd w:id="30"/>
+      <w:bookmarkStart w:id="79" w:name="_heading=h.gjdgxs" w:colFirst="0" w:colLast="0"/>
+      <w:bookmarkEnd w:id="79"/>
       <w:proofErr w:type="spellStart"/>
       <w:r>
         <w:rPr>
@@ -8603,8 +9247,8 @@
           <w:szCs w:val="24"/>
         </w:rPr>
       </w:pPr>
-      <w:bookmarkStart w:id="31" w:name="_heading=h.30j0zll" w:colFirst="0" w:colLast="0"/>
-      <w:bookmarkEnd w:id="31"/>
+      <w:bookmarkStart w:id="80" w:name="_heading=h.30j0zll" w:colFirst="0" w:colLast="0"/>
+      <w:bookmarkEnd w:id="80"/>
       <w:r>
         <w:rPr>
           <w:rFonts w:ascii="Times New Roman" w:eastAsia="Times New Roman" w:hAnsi="Times New Roman" w:cs="Times New Roman"/>
@@ -8917,25 +9561,7 @@
           <w:sz w:val="24"/>
           <w:szCs w:val="24"/>
         </w:rPr>
-        <w:t xml:space="preserve">, </w:t>
-      </w:r>
-      <w:proofErr w:type="gramStart"/>
-      <w:r>
-        <w:rPr>
-          <w:rFonts w:ascii="Times New Roman" w:eastAsia="Times New Roman" w:hAnsi="Times New Roman" w:cs="Times New Roman"/>
-          <w:sz w:val="24"/>
-          <w:szCs w:val="24"/>
-        </w:rPr>
-        <w:t>2020</w:t>
-      </w:r>
-      <w:proofErr w:type="gramEnd"/>
-      <w:r>
-        <w:rPr>
-          <w:rFonts w:ascii="Times New Roman" w:eastAsia="Times New Roman" w:hAnsi="Times New Roman" w:cs="Times New Roman"/>
-          <w:sz w:val="24"/>
-          <w:szCs w:val="24"/>
-        </w:rPr>
-        <w:t xml:space="preserve"> from https://github.com/gikeymarica/Collector.</w:t>
+        <w:t>, 2020 from https://github.com/gikeymarica/Collector.</w:t>
       </w:r>
     </w:p>
     <w:p>
@@ -9171,7 +9797,32 @@
           <w:szCs w:val="24"/>
         </w:rPr>
         <w:lastRenderedPageBreak/>
-        <w:t>Kumar, A. A. (2021). Semantic memory: A review of methods, models, and current challenges. Psychonomic Bulletin &amp; Review, 28, 40-80.</w:t>
+        <w:t xml:space="preserve">Kumar, A. A. (2021). Semantic memory: A review of methods, models, and current challenges. </w:t>
+      </w:r>
+      <w:r>
+        <w:rPr>
+          <w:rFonts w:ascii="Times New Roman" w:eastAsia="Times New Roman" w:hAnsi="Times New Roman" w:cs="Times New Roman"/>
+          <w:i/>
+          <w:iCs/>
+          <w:sz w:val="24"/>
+          <w:szCs w:val="24"/>
+          <w:rPrChange w:id="81" w:author="Nick Maxwell" w:date="2024-02-22T16:51:00Z">
+            <w:rPr>
+              <w:rFonts w:ascii="Times New Roman" w:eastAsia="Times New Roman" w:hAnsi="Times New Roman" w:cs="Times New Roman"/>
+              <w:sz w:val="24"/>
+              <w:szCs w:val="24"/>
+            </w:rPr>
+          </w:rPrChange>
+        </w:rPr>
+        <w:t>Psychonomic Bulletin &amp; Review</w:t>
+      </w:r>
+      <w:r>
+        <w:rPr>
+          <w:rFonts w:ascii="Times New Roman" w:eastAsia="Times New Roman" w:hAnsi="Times New Roman" w:cs="Times New Roman"/>
+          <w:sz w:val="24"/>
+          <w:szCs w:val="24"/>
+        </w:rPr>
+        <w:t>, 28, 40-80.</w:t>
       </w:r>
     </w:p>
     <w:p>
@@ -9682,27 +10333,7 @@
           <w:sz w:val="24"/>
           <w:szCs w:val="24"/>
         </w:rPr>
-        <w:t xml:space="preserve">Journal of </w:t>
-      </w:r>
-      <w:proofErr w:type="gramStart"/>
-      <w:r>
-        <w:rPr>
-          <w:rFonts w:ascii="Times New Roman" w:eastAsia="Times New Roman" w:hAnsi="Times New Roman" w:cs="Times New Roman"/>
-          <w:i/>
-          <w:sz w:val="24"/>
-          <w:szCs w:val="24"/>
-        </w:rPr>
-        <w:t>Open Source</w:t>
-      </w:r>
-      <w:proofErr w:type="gramEnd"/>
-      <w:r>
-        <w:rPr>
-          <w:rFonts w:ascii="Times New Roman" w:eastAsia="Times New Roman" w:hAnsi="Times New Roman" w:cs="Times New Roman"/>
-          <w:i/>
-          <w:sz w:val="24"/>
-          <w:szCs w:val="24"/>
-        </w:rPr>
-        <w:t xml:space="preserve"> Software</w:t>
+        <w:t>Journal of Open Source Software</w:t>
       </w:r>
       <w:r>
         <w:rPr>
@@ -9729,25 +10360,7 @@
           <w:sz w:val="24"/>
           <w:szCs w:val="24"/>
         </w:rPr>
-        <w:t xml:space="preserve">Surber, T., Huff, M. J., &amp; Hajnal., A. (in press). The affordance directive: Affordance priming facilitates object detection </w:t>
-      </w:r>
-      <w:proofErr w:type="gramStart"/>
-      <w:r>
-        <w:rPr>
-          <w:rFonts w:ascii="Times New Roman" w:eastAsia="Times New Roman" w:hAnsi="Times New Roman" w:cs="Times New Roman"/>
-          <w:sz w:val="24"/>
-          <w:szCs w:val="24"/>
-        </w:rPr>
-        <w:t>similar to</w:t>
-      </w:r>
-      <w:proofErr w:type="gramEnd"/>
-      <w:r>
-        <w:rPr>
-          <w:rFonts w:ascii="Times New Roman" w:eastAsia="Times New Roman" w:hAnsi="Times New Roman" w:cs="Times New Roman"/>
-          <w:sz w:val="24"/>
-          <w:szCs w:val="24"/>
-        </w:rPr>
-        <w:t xml:space="preserve"> semantic priming. </w:t>
+        <w:t xml:space="preserve">Surber, T., Huff, M. J., &amp; Hajnal., A. (in press). The affordance directive: Affordance priming facilitates object detection similar to semantic priming. </w:t>
       </w:r>
       <w:r>
         <w:rPr>
@@ -9855,7 +10468,35 @@
           <w:sz w:val="24"/>
           <w:szCs w:val="24"/>
         </w:rPr>
-        <w:t xml:space="preserve">Wagman, J. B. (2019). A guided tour of Gibson’s theory of affordances. In: </w:t>
+        <w:t>Wagman, J. B. (20</w:t>
+      </w:r>
+      <w:ins w:id="82" w:author="Nick Maxwell" w:date="2024-02-29T17:55:00Z">
+        <w:r>
+          <w:rPr>
+            <w:rFonts w:ascii="Times New Roman" w:eastAsia="Times New Roman" w:hAnsi="Times New Roman" w:cs="Times New Roman"/>
+            <w:sz w:val="24"/>
+            <w:szCs w:val="24"/>
+          </w:rPr>
+          <w:t>20</w:t>
+        </w:r>
+      </w:ins>
+      <w:del w:id="83" w:author="Nick Maxwell" w:date="2024-02-29T17:55:00Z">
+        <w:r>
+          <w:rPr>
+            <w:rFonts w:ascii="Times New Roman" w:eastAsia="Times New Roman" w:hAnsi="Times New Roman" w:cs="Times New Roman"/>
+            <w:sz w:val="24"/>
+            <w:szCs w:val="24"/>
+          </w:rPr>
+          <w:delText>19</w:delText>
+        </w:r>
+      </w:del>
+      <w:r>
+        <w:rPr>
+          <w:rFonts w:ascii="Times New Roman" w:eastAsia="Times New Roman" w:hAnsi="Times New Roman" w:cs="Times New Roman"/>
+          <w:sz w:val="24"/>
+          <w:szCs w:val="24"/>
+        </w:rPr>
+        <w:t xml:space="preserve">). A guided tour of Gibson’s theory of affordances. In: </w:t>
       </w:r>
       <w:r>
         <w:rPr>
@@ -9964,8 +10605,8 @@
           <w:szCs w:val="24"/>
         </w:rPr>
       </w:pPr>
-      <w:bookmarkStart w:id="32" w:name="_heading=h.1fob9te" w:colFirst="0" w:colLast="0"/>
-      <w:bookmarkEnd w:id="32"/>
+      <w:bookmarkStart w:id="84" w:name="_heading=h.1fob9te" w:colFirst="0" w:colLast="0"/>
+      <w:bookmarkEnd w:id="84"/>
       <w:r>
         <w:rPr>
           <w:rFonts w:ascii="Times New Roman" w:eastAsia="Times New Roman" w:hAnsi="Times New Roman" w:cs="Times New Roman"/>
@@ -10151,6 +10792,56 @@
               </w:rPr>
               <w:t>Prolific</w:t>
             </w:r>
+            <w:ins w:id="85" w:author="Nick Maxwell" w:date="2024-02-23T16:35:00Z">
+              <w:r>
+                <w:rPr>
+                  <w:rFonts w:ascii="Times New Roman" w:eastAsia="Times New Roman" w:hAnsi="Times New Roman" w:cs="Times New Roman"/>
+                  <w:sz w:val="24"/>
+                  <w:szCs w:val="24"/>
+                </w:rPr>
+                <w:t xml:space="preserve"> (U</w:t>
+              </w:r>
+            </w:ins>
+            <w:ins w:id="86" w:author="Nick Maxwell" w:date="2024-02-23T16:36:00Z">
+              <w:r>
+                <w:rPr>
+                  <w:rFonts w:ascii="Times New Roman" w:eastAsia="Times New Roman" w:hAnsi="Times New Roman" w:cs="Times New Roman"/>
+                  <w:sz w:val="24"/>
+                  <w:szCs w:val="24"/>
+                </w:rPr>
+                <w:t xml:space="preserve">nited </w:t>
+              </w:r>
+            </w:ins>
+            <w:ins w:id="87" w:author="Nick Maxwell" w:date="2024-02-23T16:35:00Z">
+              <w:r>
+                <w:rPr>
+                  <w:rFonts w:ascii="Times New Roman" w:eastAsia="Times New Roman" w:hAnsi="Times New Roman" w:cs="Times New Roman"/>
+                  <w:sz w:val="24"/>
+                  <w:szCs w:val="24"/>
+                </w:rPr>
+                <w:t>K</w:t>
+              </w:r>
+            </w:ins>
+            <w:ins w:id="88" w:author="Nick Maxwell" w:date="2024-02-23T16:36:00Z">
+              <w:r>
+                <w:rPr>
+                  <w:rFonts w:ascii="Times New Roman" w:eastAsia="Times New Roman" w:hAnsi="Times New Roman" w:cs="Times New Roman"/>
+                  <w:sz w:val="24"/>
+                  <w:szCs w:val="24"/>
+                </w:rPr>
+                <w:t>ingdom</w:t>
+              </w:r>
+            </w:ins>
+            <w:ins w:id="89" w:author="Nick Maxwell" w:date="2024-02-23T16:35:00Z">
+              <w:r>
+                <w:rPr>
+                  <w:rFonts w:ascii="Times New Roman" w:eastAsia="Times New Roman" w:hAnsi="Times New Roman" w:cs="Times New Roman"/>
+                  <w:sz w:val="24"/>
+                  <w:szCs w:val="24"/>
+                </w:rPr>
+                <w:t>)</w:t>
+              </w:r>
+            </w:ins>
           </w:p>
         </w:tc>
         <w:tc>
@@ -10167,14 +10858,26 @@
                 <w:szCs w:val="24"/>
               </w:rPr>
             </w:pPr>
-            <w:r>
-              <w:rPr>
-                <w:rFonts w:ascii="Times New Roman" w:eastAsia="Times New Roman" w:hAnsi="Times New Roman" w:cs="Times New Roman"/>
-                <w:sz w:val="24"/>
-                <w:szCs w:val="24"/>
-              </w:rPr>
-              <w:t>756</w:t>
-            </w:r>
+            <w:ins w:id="90" w:author="Nick Maxwell" w:date="2024-02-23T16:35:00Z">
+              <w:r>
+                <w:rPr>
+                  <w:rFonts w:ascii="Times New Roman" w:eastAsia="Times New Roman" w:hAnsi="Times New Roman" w:cs="Times New Roman"/>
+                  <w:sz w:val="24"/>
+                  <w:szCs w:val="24"/>
+                </w:rPr>
+                <w:t>575</w:t>
+              </w:r>
+            </w:ins>
+            <w:del w:id="91" w:author="Nick Maxwell" w:date="2024-02-23T16:35:00Z">
+              <w:r>
+                <w:rPr>
+                  <w:rFonts w:ascii="Times New Roman" w:eastAsia="Times New Roman" w:hAnsi="Times New Roman" w:cs="Times New Roman"/>
+                  <w:sz w:val="24"/>
+                  <w:szCs w:val="24"/>
+                </w:rPr>
+                <w:delText>756</w:delText>
+              </w:r>
+            </w:del>
           </w:p>
         </w:tc>
       </w:tr>
@@ -10322,6 +11025,64 @@
               </w:rPr>
               <w:t>215</w:t>
             </w:r>
+          </w:p>
+        </w:tc>
+      </w:tr>
+      <w:tr>
+        <w:trPr>
+          <w:ins w:id="92" w:author="Nick Maxwell" w:date="2024-02-23T16:37:00Z"/>
+        </w:trPr>
+        <w:tc>
+          <w:tcPr>
+            <w:tcW w:w="3780" w:type="dxa"/>
+          </w:tcPr>
+          <w:p>
+            <w:pPr>
+              <w:spacing w:line="360" w:lineRule="auto"/>
+              <w:rPr>
+                <w:ins w:id="93" w:author="Nick Maxwell" w:date="2024-02-23T16:37:00Z"/>
+                <w:rFonts w:ascii="Times New Roman" w:eastAsia="Times New Roman" w:hAnsi="Times New Roman" w:cs="Times New Roman"/>
+                <w:sz w:val="24"/>
+                <w:szCs w:val="24"/>
+              </w:rPr>
+            </w:pPr>
+            <w:ins w:id="94" w:author="Nick Maxwell" w:date="2024-02-23T16:37:00Z">
+              <w:r>
+                <w:rPr>
+                  <w:rFonts w:ascii="Times New Roman" w:eastAsia="Times New Roman" w:hAnsi="Times New Roman" w:cs="Times New Roman"/>
+                  <w:sz w:val="24"/>
+                  <w:szCs w:val="24"/>
+                </w:rPr>
+                <w:t>Prolific (United States and Canada)</w:t>
+              </w:r>
+            </w:ins>
+          </w:p>
+        </w:tc>
+        <w:tc>
+          <w:tcPr>
+            <w:tcW w:w="3060" w:type="dxa"/>
+          </w:tcPr>
+          <w:p>
+            <w:pPr>
+              <w:spacing w:line="360" w:lineRule="auto"/>
+              <w:jc w:val="center"/>
+              <w:rPr>
+                <w:ins w:id="95" w:author="Nick Maxwell" w:date="2024-02-23T16:37:00Z"/>
+                <w:rFonts w:ascii="Times New Roman" w:eastAsia="Times New Roman" w:hAnsi="Times New Roman" w:cs="Times New Roman"/>
+                <w:sz w:val="24"/>
+                <w:szCs w:val="24"/>
+              </w:rPr>
+            </w:pPr>
+            <w:ins w:id="96" w:author="Nick Maxwell" w:date="2024-02-23T16:37:00Z">
+              <w:r>
+                <w:rPr>
+                  <w:rFonts w:ascii="Times New Roman" w:eastAsia="Times New Roman" w:hAnsi="Times New Roman" w:cs="Times New Roman"/>
+                  <w:sz w:val="24"/>
+                  <w:szCs w:val="24"/>
+                </w:rPr>
+                <w:t>181</w:t>
+              </w:r>
+            </w:ins>
           </w:p>
         </w:tc>
       </w:tr>
@@ -10586,6 +11347,33 @@
           <w:szCs w:val="24"/>
         </w:rPr>
       </w:pPr>
+      <w:ins w:id="97" w:author="Nick Maxwell" w:date="2024-02-23T16:37:00Z">
+        <w:r>
+          <w:rPr>
+            <w:rFonts w:ascii="Times New Roman" w:eastAsia="Times New Roman" w:hAnsi="Times New Roman" w:cs="Times New Roman"/>
+            <w:i/>
+            <w:iCs/>
+            <w:sz w:val="24"/>
+            <w:szCs w:val="24"/>
+            <w:rPrChange w:id="98" w:author="Nick Maxwell" w:date="2024-02-23T16:37:00Z">
+              <w:rPr>
+                <w:rFonts w:ascii="Times New Roman" w:eastAsia="Times New Roman" w:hAnsi="Times New Roman" w:cs="Times New Roman"/>
+                <w:sz w:val="24"/>
+                <w:szCs w:val="24"/>
+              </w:rPr>
+            </w:rPrChange>
+          </w:rPr>
+          <w:t>Note</w:t>
+        </w:r>
+        <w:r>
+          <w:rPr>
+            <w:rFonts w:ascii="Times New Roman" w:eastAsia="Times New Roman" w:hAnsi="Times New Roman" w:cs="Times New Roman"/>
+            <w:sz w:val="24"/>
+            <w:szCs w:val="24"/>
+          </w:rPr>
+          <w:t>: For completeness, Prolific participants are split by country of origin</w:t>
+        </w:r>
+      </w:ins>
     </w:p>
     <w:p>
       <w:pPr>
@@ -11148,8 +11936,8 @@
           <w:szCs w:val="24"/>
         </w:rPr>
         <w:sectPr>
-          <w:headerReference w:type="default" r:id="rId17"/>
-          <w:headerReference w:type="first" r:id="rId18"/>
+          <w:headerReference w:type="default" r:id="rId13"/>
+          <w:headerReference w:type="first" r:id="rId14"/>
           <w:pgSz w:w="12240" w:h="15840"/>
           <w:pgMar w:top="1440" w:right="1440" w:bottom="1440" w:left="1440" w:header="720" w:footer="720" w:gutter="0"/>
           <w:pgNumType w:start="1"/>
@@ -12714,6 +13502,7 @@
           <w:szCs w:val="24"/>
         </w:rPr>
         <w:sectPr>
+          <w:headerReference w:type="first" r:id="rId15"/>
           <w:pgSz w:w="15840" w:h="12240" w:orient="landscape"/>
           <w:pgMar w:top="1440" w:right="1440" w:bottom="1440" w:left="1440" w:header="720" w:footer="720" w:gutter="0"/>
           <w:pgNumType w:start="0"/>
@@ -13548,571 +14337,6 @@
     </w:sectPr>
   </w:body>
 </w:document>
-</file>
-
-<file path=word/comments.xml><?xml version="1.0" encoding="utf-8"?>
-<w:comments xmlns:wpc="http://schemas.microsoft.com/office/word/2010/wordprocessingCanvas" xmlns:cx="http://schemas.microsoft.com/office/drawing/2014/chartex" xmlns:cx1="http://schemas.microsoft.com/office/drawing/2015/9/8/chartex" xmlns:cx2="http://schemas.microsoft.com/office/drawing/2015/10/21/chartex" xmlns:cx3="http://schemas.microsoft.com/office/drawing/2016/5/9/chartex" xmlns:cx4="http://schemas.microsoft.com/office/drawing/2016/5/10/chartex" xmlns:cx5="http://schemas.microsoft.com/office/drawing/2016/5/11/chartex" xmlns:cx6="http://schemas.microsoft.com/office/drawing/2016/5/12/chartex" xmlns:cx7="http://schemas.microsoft.com/office/drawing/2016/5/13/chartex" xmlns:cx8="http://schemas.microsoft.com/office/drawing/2016/5/14/chartex" xmlns:mc="http://schemas.openxmlformats.org/markup-compatibility/2006" xmlns:aink="http://schemas.microsoft.com/office/drawing/2016/ink" xmlns:am3d="http://schemas.microsoft.com/office/drawing/2017/model3d" xmlns:o="urn:schemas-microsoft-com:office:office" xmlns:oel="http://schemas.microsoft.com/office/2019/extlst" xmlns:r="http://schemas.openxmlformats.org/officeDocument/2006/relationships" xmlns:m="http://schemas.openxmlformats.org/officeDocument/2006/math" xmlns:v="urn:schemas-microsoft-com:vml" xmlns:wp14="http://schemas.microsoft.com/office/word/2010/wordprocessingDrawing" xmlns:wp="http://schemas.openxmlformats.org/drawingml/2006/wordprocessingDrawing" xmlns:w10="urn:schemas-microsoft-com:office:word" xmlns:w="http://schemas.openxmlformats.org/wordprocessingml/2006/main" xmlns:w14="http://schemas.microsoft.com/office/word/2010/wordml" xmlns:w15="http://schemas.microsoft.com/office/word/2012/wordml" xmlns:w16cex="http://schemas.microsoft.com/office/word/2018/wordml/cex" xmlns:w16cid="http://schemas.microsoft.com/office/word/2016/wordml/cid" xmlns:w16="http://schemas.microsoft.com/office/word/2018/wordml" xmlns:w16sdtdh="http://schemas.microsoft.com/office/word/2020/wordml/sdtdatahash" xmlns:w16se="http://schemas.microsoft.com/office/word/2015/wordml/symex" xmlns:wpg="http://schemas.microsoft.com/office/word/2010/wordprocessingGroup" xmlns:wpi="http://schemas.microsoft.com/office/word/2010/wordprocessingInk" xmlns:wne="http://schemas.microsoft.com/office/word/2006/wordml" xmlns:wps="http://schemas.microsoft.com/office/word/2010/wordprocessingShape" mc:Ignorable="w14 w15 w16se w16cid w16 w16cex w16sdtdh wp14">
-  <w:comment w:id="1" w:author="Alen Hajnal" w:date="2024-01-27T19:57:00Z" w:initials="AH">
-    <w:p>
-      <w:pPr>
-        <w:pStyle w:val="CommentText"/>
-      </w:pPr>
-      <w:r>
-        <w:rPr>
-          <w:rStyle w:val="CommentReference"/>
-        </w:rPr>
-        <w:annotationRef/>
-      </w:r>
-      <w:r>
-        <w:t>A third shortcoming might be that interactivity might be too vague and too broad. In everyday life people respond to specific stimuli with a specific use in mind. So Pexman’s asking about interactivity in general is not an ecologically valid way to test cognition.</w:t>
-      </w:r>
-    </w:p>
-  </w:comment>
-  <w:comment w:id="2" w:author="Nick Maxwell" w:date="2024-01-28T13:27:00Z" w:initials="NM">
-    <w:p>
-      <w:pPr>
-        <w:pStyle w:val="CommentText"/>
-      </w:pPr>
-      <w:r>
-        <w:rPr>
-          <w:rStyle w:val="CommentReference"/>
-        </w:rPr>
-        <w:annotationRef/>
-      </w:r>
-      <w:r>
-        <w:t>That’s a good point. I’ve added a sentence here noting this</w:t>
-      </w:r>
-    </w:p>
-  </w:comment>
-  <w:comment w:id="5" w:author="Alen Hajnal" w:date="2024-01-27T21:11:00Z" w:initials="AH">
-    <w:p>
-      <w:pPr>
-        <w:pStyle w:val="CommentText"/>
-      </w:pPr>
-      <w:r>
-        <w:rPr>
-          <w:rStyle w:val="CommentReference"/>
-        </w:rPr>
-        <w:annotationRef/>
-      </w:r>
-      <w:r>
-        <w:t>This phrase does not make sense to me. What do you mean here?</w:t>
-      </w:r>
-    </w:p>
-  </w:comment>
-  <w:comment w:id="6" w:author="Nick Maxwell" w:date="2024-01-28T13:04:00Z" w:initials="NM">
-    <w:p>
-      <w:pPr>
-        <w:pStyle w:val="CommentText"/>
-      </w:pPr>
-      <w:r>
-        <w:rPr>
-          <w:rStyle w:val="CommentReference"/>
-        </w:rPr>
-        <w:annotationRef/>
-      </w:r>
-      <w:r>
-        <w:t>Yeah, that was a really awkward phrasing. This any clearer?</w:t>
-      </w:r>
-    </w:p>
-    <w:p>
-      <w:pPr>
-        <w:pStyle w:val="CommentText"/>
-      </w:pPr>
-    </w:p>
-    <w:p>
-      <w:pPr>
-        <w:pStyle w:val="CommentText"/>
-      </w:pPr>
-      <w:r>
-        <w:t>For example, you can filter the table to just show our pairs that overlap with the nelson et al. free association norms</w:t>
-      </w:r>
-    </w:p>
-  </w:comment>
-  <w:comment w:id="7" w:author="Mark Huff" w:date="2024-01-26T17:27:00Z" w:initials="MH">
-    <w:p>
-      <w:pPr>
-        <w:pStyle w:val="CommentText"/>
-      </w:pPr>
-      <w:r>
-        <w:rPr>
-          <w:rStyle w:val="CommentReference"/>
-        </w:rPr>
-        <w:annotationRef/>
-      </w:r>
-      <w:r>
-        <w:t>Good rationale, but is this revisited in the GD?</w:t>
-      </w:r>
-    </w:p>
-  </w:comment>
-  <w:comment w:id="8" w:author="Nick Maxwell" w:date="2024-01-29T14:24:00Z" w:initials="NM">
-    <w:p>
-      <w:pPr>
-        <w:pStyle w:val="CommentText"/>
-      </w:pPr>
-      <w:r>
-        <w:rPr>
-          <w:rStyle w:val="CommentReference"/>
-        </w:rPr>
-        <w:annotationRef/>
-      </w:r>
-      <w:r>
-        <w:t>Good catch. I’ve updated the GD accordingly</w:t>
-      </w:r>
-    </w:p>
-  </w:comment>
-  <w:comment w:id="9" w:author="Alen Hajnal" w:date="2024-01-27T21:42:00Z" w:initials="AH">
-    <w:p>
-      <w:pPr>
-        <w:pStyle w:val="CommentText"/>
-      </w:pPr>
-      <w:r>
-        <w:rPr>
-          <w:rStyle w:val="CommentReference"/>
-        </w:rPr>
-        <w:annotationRef/>
-      </w:r>
-      <w:r>
-        <w:t>This was not one of the hypotheses (but we can make it one!).  I do not have any literature on this effect, although it may be present with other semantic measures.</w:t>
-      </w:r>
-    </w:p>
-  </w:comment>
-  <w:comment w:id="10" w:author="Nick Maxwell" w:date="2024-01-29T16:41:00Z" w:initials="NM">
-    <w:p>
-      <w:pPr>
-        <w:pStyle w:val="CommentText"/>
-      </w:pPr>
-      <w:r>
-        <w:rPr>
-          <w:rStyle w:val="CommentReference"/>
-        </w:rPr>
-        <w:annotationRef/>
-      </w:r>
-      <w:r>
-        <w:t xml:space="preserve">Good point. I mainly brought this up since we mentioned it in the talk. I’m happy to add this in. </w:t>
-      </w:r>
-    </w:p>
-  </w:comment>
-  <w:comment w:id="11" w:author="Mark Huff" w:date="2024-01-26T17:40:00Z" w:initials="MH">
-    <w:p>
-      <w:pPr>
-        <w:pStyle w:val="CommentText"/>
-      </w:pPr>
-      <w:r>
-        <w:rPr>
-          <w:rStyle w:val="CommentReference"/>
-        </w:rPr>
-        <w:annotationRef/>
-      </w:r>
-      <w:r>
-        <w:t>What about other measures of semantic richness? Number of semantic neighbors/semantic neighborhood density (Shaoul &amp; Westbury, 2010). Number of associates from the Nelson et al. norms?</w:t>
-      </w:r>
-    </w:p>
-  </w:comment>
-  <w:comment w:id="12" w:author="Nick Maxwell" w:date="2024-01-29T16:25:00Z" w:initials="NM">
-    <w:p>
-      <w:pPr>
-        <w:pStyle w:val="CommentText"/>
-      </w:pPr>
-      <w:r>
-        <w:rPr>
-          <w:rStyle w:val="CommentReference"/>
-        </w:rPr>
-        <w:annotationRef/>
-      </w:r>
-      <w:r>
-        <w:t>I may look for a few more measures of semantic richness, but I wasn’t able to find a an easily accessible norm set with number of features (I could have swore that the Buchanan norms had that as a variable but that must have been a false memory…) I was able to pull QSS from the Nelson et al norms though. Not too surprisingly, we get a positive correlation with AFSS (larger neighborhood = more affordances) and a negative correlation with AFS (larger neighborhood = weaker overall AFS since more total affordances).</w:t>
-      </w:r>
-    </w:p>
-  </w:comment>
-  <w:comment w:id="13" w:author="Mark Huff" w:date="2024-02-11T14:49:00Z" w:initials="MH">
-    <w:p>
-      <w:pPr>
-        <w:pStyle w:val="CommentText"/>
-      </w:pPr>
-      <w:r>
-        <w:rPr>
-          <w:rStyle w:val="CommentReference"/>
-        </w:rPr>
-        <w:annotationRef/>
-      </w:r>
-      <w:r>
-        <w:t>The McRae et al. NoF norms might work, but then we will only have 541 items as their norms were quite small. This is still enough to run correlations, but I am not sure how many of our affordance norms included the McRae et al. items. Might be worth checking.</w:t>
-      </w:r>
-    </w:p>
-  </w:comment>
-  <w:comment w:id="14" w:author="Mark Huff" w:date="2024-01-26T17:43:00Z" w:initials="MH">
-    <w:p>
-      <w:pPr>
-        <w:pStyle w:val="CommentText"/>
-      </w:pPr>
-      <w:r>
-        <w:rPr>
-          <w:rStyle w:val="CommentReference"/>
-        </w:rPr>
-        <w:annotationRef/>
-      </w:r>
-      <w:r>
-        <w:t>Restricted range issue...</w:t>
-      </w:r>
-    </w:p>
-  </w:comment>
-  <w:comment w:id="15" w:author="Nick Maxwell" w:date="2024-01-28T17:23:00Z" w:initials="NM">
-    <w:p>
-      <w:pPr>
-        <w:pStyle w:val="CommentText"/>
-      </w:pPr>
-      <w:r>
-        <w:rPr>
-          <w:rStyle w:val="CommentReference"/>
-        </w:rPr>
-        <w:annotationRef/>
-      </w:r>
-      <w:r>
-        <w:t>Yep, good point. I tried addressing that here</w:t>
-      </w:r>
-    </w:p>
-  </w:comment>
-  <w:comment w:id="16" w:author="Mark Huff" w:date="2024-02-11T14:55:00Z" w:initials="MH">
-    <w:p>
-      <w:pPr>
-        <w:pStyle w:val="CommentText"/>
-      </w:pPr>
-      <w:r>
-        <w:rPr>
-          <w:rStyle w:val="CommentReference"/>
-        </w:rPr>
-        <w:annotationRef/>
-      </w:r>
-      <w:r>
-        <w:t xml:space="preserve">I also think that this is a natural confound. We are looking at affordances for objects. Objects are by definition concrete. In other words, what would be an object that is low in concreteness? </w:t>
-      </w:r>
-    </w:p>
-  </w:comment>
-  <w:comment w:id="17" w:author="Nick Maxwell" w:date="2024-01-28T16:15:00Z" w:initials="NM">
-    <w:p>
-      <w:pPr>
-        <w:pStyle w:val="CommentText"/>
-      </w:pPr>
-      <w:r>
-        <w:rPr>
-          <w:rStyle w:val="CommentReference"/>
-        </w:rPr>
-        <w:annotationRef/>
-      </w:r>
-      <w:r>
-        <w:t>Reworked this paragraph to unpack the AoA/frequency findings a bit more. Also added in QSS patterns</w:t>
-      </w:r>
-    </w:p>
-  </w:comment>
-  <w:comment w:id="18" w:author="Mark Huff" w:date="2024-02-11T14:55:00Z" w:initials="MH">
-    <w:p>
-      <w:pPr>
-        <w:pStyle w:val="CommentText"/>
-      </w:pPr>
-      <w:r>
-        <w:rPr>
-          <w:rStyle w:val="CommentReference"/>
-        </w:rPr>
-        <w:annotationRef/>
-      </w:r>
-      <w:r>
-        <w:t>I think this is spot on. I especially like the AoA discussion, makes lots of intuitive sense.</w:t>
-      </w:r>
-    </w:p>
-  </w:comment>
-  <w:comment w:id="19" w:author="Mark Huff" w:date="2024-02-11T14:58:00Z" w:initials="MH">
-    <w:p>
-      <w:pPr>
-        <w:pStyle w:val="CommentText"/>
-      </w:pPr>
-      <w:r>
-        <w:rPr>
-          <w:rStyle w:val="CommentReference"/>
-        </w:rPr>
-        <w:annotationRef/>
-      </w:r>
-      <w:r>
-        <w:t>You might want to remind the reader of what the pattern of interactivity was. Number of uses I think? They still didn’t ask participants for specific uses so it lacks this information as you note later on in the paragraph.</w:t>
-      </w:r>
-    </w:p>
-  </w:comment>
-  <w:comment w:id="21" w:author="Mark Huff" w:date="2024-01-26T17:45:00Z" w:initials="MH">
-    <w:p>
-      <w:pPr>
-        <w:pStyle w:val="CommentText"/>
-      </w:pPr>
-      <w:r>
-        <w:rPr>
-          <w:rStyle w:val="CommentReference"/>
-        </w:rPr>
-        <w:annotationRef/>
-      </w:r>
-      <w:r>
-        <w:t>Gotta be careful here. Instead of digging at concreteness, maybe mention that a likert scale cannot tell us information about which affordances are being activated/used when participants rate their interactions, or if they are processing multiple affordances or just one. Our norms therefore adopt a qualitative approach to examining interactive properties of objects.</w:t>
-      </w:r>
-    </w:p>
-  </w:comment>
-  <w:comment w:id="22" w:author="Alen Hajnal" w:date="2024-01-27T22:29:00Z" w:initials="AH">
-    <w:p>
-      <w:pPr>
-        <w:pStyle w:val="CommentText"/>
-      </w:pPr>
-      <w:r>
-        <w:rPr>
-          <w:rStyle w:val="CommentReference"/>
-        </w:rPr>
-        <w:annotationRef/>
-      </w:r>
-      <w:r>
-        <w:t>I agree.</w:t>
-      </w:r>
-    </w:p>
-  </w:comment>
-  <w:comment w:id="23" w:author="Nick Maxwell" w:date="2024-01-28T13:57:00Z" w:initials="NM">
-    <w:p>
-      <w:pPr>
-        <w:pStyle w:val="CommentText"/>
-      </w:pPr>
-      <w:r>
-        <w:rPr>
-          <w:rStyle w:val="CommentReference"/>
-        </w:rPr>
-        <w:annotationRef/>
-      </w:r>
-      <w:r>
-        <w:t>Yeah, I think y’all are right. I’ve heavily edited the backend of this paragraph to move away from the concreteness issue.</w:t>
-      </w:r>
-    </w:p>
-  </w:comment>
-  <w:comment w:id="24" w:author="Mark Huff" w:date="2024-01-26T17:58:00Z" w:initials="MH">
-    <w:p>
-      <w:pPr>
-        <w:pStyle w:val="CommentText"/>
-      </w:pPr>
-      <w:r>
-        <w:rPr>
-          <w:rStyle w:val="CommentReference"/>
-        </w:rPr>
-        <w:annotationRef/>
-      </w:r>
-      <w:r>
-        <w:t>Some additional points to add to broaden the GD.</w:t>
-      </w:r>
-    </w:p>
-    <w:p>
-      <w:pPr>
-        <w:pStyle w:val="CommentText"/>
-      </w:pPr>
-    </w:p>
-    <w:p>
-      <w:pPr>
-        <w:pStyle w:val="CommentText"/>
-        <w:numPr>
-          <w:ilvl w:val="0"/>
-          <w:numId w:val="1"/>
-        </w:numPr>
-      </w:pPr>
-      <w:r>
-        <w:t xml:space="preserve">The need to run this experiment in reverse. Now that we know what the affordances are, we can ask subjects to generate objects based on a given affordance. </w:t>
-      </w:r>
-    </w:p>
-    <w:p>
-      <w:pPr>
-        <w:pStyle w:val="CommentText"/>
-        <w:numPr>
-          <w:ilvl w:val="0"/>
-          <w:numId w:val="1"/>
-        </w:numPr>
-      </w:pPr>
-      <w:r>
-        <w:t>Semantic variables are often associated with the speed of lexical access in visual word recognition paradigms. Another avenue is to evaluate whether affordance variables can predict VWR and/or whether these variable account for unique variance in VWR responses once other semantic variables such as concreteness, imagability, and even BOI, are regressed out.</w:t>
-      </w:r>
-    </w:p>
-  </w:comment>
-  <w:comment w:id="25" w:author="Alen Hajnal" w:date="2024-01-27T21:14:00Z" w:initials="AH">
-    <w:p>
-      <w:pPr>
-        <w:pStyle w:val="CommentText"/>
-      </w:pPr>
-      <w:r>
-        <w:rPr>
-          <w:rStyle w:val="CommentReference"/>
-        </w:rPr>
-        <w:annotationRef/>
-      </w:r>
-      <w:r>
-        <w:t>Great ideas. I would definitely want us to pursue 1). Perhaps we can assign one of my grad students to lead this project (Myah/McKenzie).</w:t>
-      </w:r>
-    </w:p>
-  </w:comment>
-  <w:comment w:id="26" w:author="Nick Maxwell" w:date="2024-01-28T13:17:00Z" w:initials="NM">
-    <w:p>
-      <w:pPr>
-        <w:pStyle w:val="CommentText"/>
-      </w:pPr>
-      <w:r>
-        <w:rPr>
-          <w:rStyle w:val="CommentReference"/>
-        </w:rPr>
-        <w:annotationRef/>
-      </w:r>
-      <w:r>
-        <w:t>That works for me. I’m happy to help out with programming, etc.</w:t>
-      </w:r>
-    </w:p>
-  </w:comment>
-  <w:comment w:id="29" w:author="Maxwell, Nicholas" w:date="2023-08-07T15:58:00Z" w:initials="">
-    <w:p>
-      <w:pPr>
-        <w:widowControl w:val="0"/>
-        <w:pBdr>
-          <w:top w:val="nil"/>
-          <w:left w:val="nil"/>
-          <w:bottom w:val="nil"/>
-          <w:right w:val="nil"/>
-          <w:between w:val="nil"/>
-        </w:pBdr>
-        <w:spacing w:after="0" w:line="240" w:lineRule="auto"/>
-        <w:rPr>
-          <w:rFonts w:ascii="Arial" w:eastAsia="Arial" w:hAnsi="Arial" w:cs="Arial"/>
-          <w:color w:val="000000"/>
-        </w:rPr>
-      </w:pPr>
-      <w:r>
-        <w:rPr>
-          <w:rFonts w:ascii="Arial" w:eastAsia="Arial" w:hAnsi="Arial" w:cs="Arial"/>
-          <w:color w:val="000000"/>
-        </w:rPr>
-        <w:t>We probably need something about the Lucas Award here</w:t>
-      </w:r>
-    </w:p>
-  </w:comment>
-  <w:comment w:id="28" w:author="Mark Huff" w:date="2024-01-26T17:59:00Z" w:initials="MH">
-    <w:p>
-      <w:pPr>
-        <w:pStyle w:val="CommentText"/>
-      </w:pPr>
-      <w:r>
-        <w:rPr>
-          <w:rStyle w:val="CommentReference"/>
-        </w:rPr>
-        <w:annotationRef/>
-      </w:r>
-      <w:r>
-        <w:t>Funding for this project was provided in part by the Aubrey Lucas and Ella Ginn Lucas Foundation at The University of Southern Mississippi to MJ Huff and A Hajnal.</w:t>
-      </w:r>
-    </w:p>
-  </w:comment>
-  <w:comment w:id="27" w:author="Nick Maxwell" w:date="2024-01-28T16:52:00Z" w:initials="NM">
-    <w:p>
-      <w:pPr>
-        <w:pStyle w:val="CommentText"/>
-      </w:pPr>
-      <w:r>
-        <w:rPr>
-          <w:rStyle w:val="CommentReference"/>
-        </w:rPr>
-        <w:annotationRef/>
-      </w:r>
-      <w:r>
-        <w:t>Perfect.</w:t>
-      </w:r>
-    </w:p>
-  </w:comment>
-</w:comments>
-</file>
-
-<file path=word/commentsExtended.xml><?xml version="1.0" encoding="utf-8"?>
-<w15:commentsEx xmlns:wpc="http://schemas.microsoft.com/office/word/2010/wordprocessingCanvas" xmlns:cx="http://schemas.microsoft.com/office/drawing/2014/chartex" xmlns:cx1="http://schemas.microsoft.com/office/drawing/2015/9/8/chartex" xmlns:cx2="http://schemas.microsoft.com/office/drawing/2015/10/21/chartex" xmlns:cx3="http://schemas.microsoft.com/office/drawing/2016/5/9/chartex" xmlns:cx4="http://schemas.microsoft.com/office/drawing/2016/5/10/chartex" xmlns:cx5="http://schemas.microsoft.com/office/drawing/2016/5/11/chartex" xmlns:cx6="http://schemas.microsoft.com/office/drawing/2016/5/12/chartex" xmlns:cx7="http://schemas.microsoft.com/office/drawing/2016/5/13/chartex" xmlns:cx8="http://schemas.microsoft.com/office/drawing/2016/5/14/chartex" xmlns:mc="http://schemas.openxmlformats.org/markup-compatibility/2006" xmlns:aink="http://schemas.microsoft.com/office/drawing/2016/ink" xmlns:am3d="http://schemas.microsoft.com/office/drawing/2017/model3d" xmlns:o="urn:schemas-microsoft-com:office:office" xmlns:oel="http://schemas.microsoft.com/office/2019/extlst" xmlns:r="http://schemas.openxmlformats.org/officeDocument/2006/relationships" xmlns:m="http://schemas.openxmlformats.org/officeDocument/2006/math" xmlns:v="urn:schemas-microsoft-com:vml" xmlns:wp14="http://schemas.microsoft.com/office/word/2010/wordprocessingDrawing" xmlns:wp="http://schemas.openxmlformats.org/drawingml/2006/wordprocessingDrawing" xmlns:w10="urn:schemas-microsoft-com:office:word" xmlns:w="http://schemas.openxmlformats.org/wordprocessingml/2006/main" xmlns:w14="http://schemas.microsoft.com/office/word/2010/wordml" xmlns:w15="http://schemas.microsoft.com/office/word/2012/wordml" xmlns:w16cex="http://schemas.microsoft.com/office/word/2018/wordml/cex" xmlns:w16cid="http://schemas.microsoft.com/office/word/2016/wordml/cid" xmlns:w16="http://schemas.microsoft.com/office/word/2018/wordml" xmlns:w16sdtdh="http://schemas.microsoft.com/office/word/2020/wordml/sdtdatahash" xmlns:w16se="http://schemas.microsoft.com/office/word/2015/wordml/symex" xmlns:wpg="http://schemas.microsoft.com/office/word/2010/wordprocessingGroup" xmlns:wpi="http://schemas.microsoft.com/office/word/2010/wordprocessingInk" xmlns:wne="http://schemas.microsoft.com/office/word/2006/wordml" xmlns:wps="http://schemas.microsoft.com/office/word/2010/wordprocessingShape" mc:Ignorable="w14 w15 w16se w16cid w16 w16cex w16sdtdh wp14">
-  <w15:commentEx w15:paraId="39735E1B" w15:done="0"/>
-  <w15:commentEx w15:paraId="59076F8A" w15:paraIdParent="39735E1B" w15:done="0"/>
-  <w15:commentEx w15:paraId="4ED4A5D6" w15:done="0"/>
-  <w15:commentEx w15:paraId="1F42B03D" w15:paraIdParent="4ED4A5D6" w15:done="0"/>
-  <w15:commentEx w15:paraId="3E0A0E2F" w15:done="0"/>
-  <w15:commentEx w15:paraId="76963476" w15:paraIdParent="3E0A0E2F" w15:done="0"/>
-  <w15:commentEx w15:paraId="7EFEAE96" w15:done="0"/>
-  <w15:commentEx w15:paraId="04B89FAD" w15:paraIdParent="7EFEAE96" w15:done="0"/>
-  <w15:commentEx w15:paraId="3F595666" w15:done="0"/>
-  <w15:commentEx w15:paraId="5160778C" w15:paraIdParent="3F595666" w15:done="0"/>
-  <w15:commentEx w15:paraId="53AB8AD3" w15:paraIdParent="3F595666" w15:done="0"/>
-  <w15:commentEx w15:paraId="2A0A7544" w15:done="0"/>
-  <w15:commentEx w15:paraId="0046E95A" w15:paraIdParent="2A0A7544" w15:done="0"/>
-  <w15:commentEx w15:paraId="2FD192CA" w15:paraIdParent="2A0A7544" w15:done="0"/>
-  <w15:commentEx w15:paraId="13ACE861" w15:done="0"/>
-  <w15:commentEx w15:paraId="78E0A6AE" w15:paraIdParent="13ACE861" w15:done="0"/>
-  <w15:commentEx w15:paraId="3A29CB17" w15:done="0"/>
-  <w15:commentEx w15:paraId="4C727B5F" w15:done="0"/>
-  <w15:commentEx w15:paraId="7A69872B" w15:paraIdParent="4C727B5F" w15:done="0"/>
-  <w15:commentEx w15:paraId="0F31682D" w15:paraIdParent="4C727B5F" w15:done="0"/>
-  <w15:commentEx w15:paraId="494A4C85" w15:done="0"/>
-  <w15:commentEx w15:paraId="4266765D" w15:paraIdParent="494A4C85" w15:done="0"/>
-  <w15:commentEx w15:paraId="6FD7A4C6" w15:paraIdParent="494A4C85" w15:done="0"/>
-  <w15:commentEx w15:paraId="000000F8" w15:done="0"/>
-  <w15:commentEx w15:paraId="7505EE3F" w15:paraIdParent="000000F8" w15:done="0"/>
-  <w15:commentEx w15:paraId="4E00DE79" w15:paraIdParent="000000F8" w15:done="0"/>
-</w15:commentsEx>
-</file>
-
-<file path=word/commentsExtensible.xml><?xml version="1.0" encoding="utf-8"?>
-<w16cex:commentsExtensible xmlns:wpc="http://schemas.microsoft.com/office/word/2010/wordprocessingCanvas" xmlns:cx="http://schemas.microsoft.com/office/drawing/2014/chartex" xmlns:cx1="http://schemas.microsoft.com/office/drawing/2015/9/8/chartex" xmlns:cx2="http://schemas.microsoft.com/office/drawing/2015/10/21/chartex" xmlns:cx3="http://schemas.microsoft.com/office/drawing/2016/5/9/chartex" xmlns:cx4="http://schemas.microsoft.com/office/drawing/2016/5/10/chartex" xmlns:cx5="http://schemas.microsoft.com/office/drawing/2016/5/11/chartex" xmlns:cx6="http://schemas.microsoft.com/office/drawing/2016/5/12/chartex" xmlns:cx7="http://schemas.microsoft.com/office/drawing/2016/5/13/chartex" xmlns:cx8="http://schemas.microsoft.com/office/drawing/2016/5/14/chartex" xmlns:cr="http://schemas.microsoft.com/office/comments/2020/reactions" xmlns:mc="http://schemas.openxmlformats.org/markup-compatibility/2006" xmlns:aink="http://schemas.microsoft.com/office/drawing/2016/ink" xmlns:am3d="http://schemas.microsoft.com/office/drawing/2017/model3d" xmlns:o="urn:schemas-microsoft-com:office:office" xmlns:oel="http://schemas.microsoft.com/office/2019/extlst" xmlns:r="http://schemas.openxmlformats.org/officeDocument/2006/relationships" xmlns:m="http://schemas.openxmlformats.org/officeDocument/2006/math" xmlns:v="urn:schemas-microsoft-com:vml" xmlns:wp14="http://schemas.microsoft.com/office/word/2010/wordprocessingDrawing" xmlns:wp="http://schemas.openxmlformats.org/drawingml/2006/wordprocessingDrawing" xmlns:w10="urn:schemas-microsoft-com:office:word" xmlns:w="http://schemas.openxmlformats.org/wordprocessingml/2006/main" xmlns:w14="http://schemas.microsoft.com/office/word/2010/wordml" xmlns:w15="http://schemas.microsoft.com/office/word/2012/wordml" xmlns:w16cex="http://schemas.microsoft.com/office/word/2018/wordml/cex" xmlns:w16cid="http://schemas.microsoft.com/office/word/2016/wordml/cid" xmlns:w16="http://schemas.microsoft.com/office/word/2018/wordml" xmlns:w16sdtdh="http://schemas.microsoft.com/office/word/2020/wordml/sdtdatahash" xmlns:w16se="http://schemas.microsoft.com/office/word/2015/wordml/symex" xmlns:wpg="http://schemas.microsoft.com/office/word/2010/wordprocessingGroup" xmlns:wpi="http://schemas.microsoft.com/office/word/2010/wordprocessingInk" xmlns:wne="http://schemas.microsoft.com/office/word/2006/wordml" xmlns:wps="http://schemas.microsoft.com/office/word/2010/wordprocessingShape" mc:Ignorable="w14 w15 w16se w16cid w16 w16cex w16sdtdh cr wp14">
-  <w16cex:commentExtensible w16cex:durableId="2950D5E8" w16cex:dateUtc="2024-01-28T01:57:00Z"/>
-  <w16cex:commentExtensible w16cex:durableId="4955607E" w16cex:dateUtc="2024-01-28T19:27:00Z"/>
-  <w16cex:commentExtensible w16cex:durableId="2E7036ED" w16cex:dateUtc="2024-01-28T03:11:00Z"/>
-  <w16cex:commentExtensible w16cex:durableId="0177AD16" w16cex:dateUtc="2024-01-28T19:04:00Z"/>
-  <w16cex:commentExtensible w16cex:durableId="54988F04" w16cex:dateUtc="2024-01-26T23:27:00Z"/>
-  <w16cex:commentExtensible w16cex:durableId="1E4B04C6" w16cex:dateUtc="2024-01-29T20:24:00Z"/>
-  <w16cex:commentExtensible w16cex:durableId="7F87AE75" w16cex:dateUtc="2024-01-28T03:42:00Z"/>
-  <w16cex:commentExtensible w16cex:durableId="34C72B3B" w16cex:dateUtc="2024-01-29T22:41:00Z"/>
-  <w16cex:commentExtensible w16cex:durableId="084DB662" w16cex:dateUtc="2024-01-26T23:40:00Z"/>
-  <w16cex:commentExtensible w16cex:durableId="685C2C7F" w16cex:dateUtc="2024-01-29T22:25:00Z"/>
-  <w16cex:commentExtensible w16cex:durableId="01B63841" w16cex:dateUtc="2024-02-11T20:49:00Z"/>
-  <w16cex:commentExtensible w16cex:durableId="476A0762" w16cex:dateUtc="2024-01-26T23:43:00Z"/>
-  <w16cex:commentExtensible w16cex:durableId="2FCA7BC1" w16cex:dateUtc="2024-01-28T23:23:00Z"/>
-  <w16cex:commentExtensible w16cex:durableId="6D8C8FF0" w16cex:dateUtc="2024-02-11T20:55:00Z"/>
-  <w16cex:commentExtensible w16cex:durableId="3F476A34" w16cex:dateUtc="2024-01-28T22:15:00Z"/>
-  <w16cex:commentExtensible w16cex:durableId="3EAB1167" w16cex:dateUtc="2024-02-11T20:55:00Z"/>
-  <w16cex:commentExtensible w16cex:durableId="0C0B669E" w16cex:dateUtc="2024-02-11T20:58:00Z"/>
-  <w16cex:commentExtensible w16cex:durableId="21A1A571" w16cex:dateUtc="2024-01-26T23:45:00Z"/>
-  <w16cex:commentExtensible w16cex:durableId="6E7952FC" w16cex:dateUtc="2024-01-28T04:29:00Z"/>
-  <w16cex:commentExtensible w16cex:durableId="0D6E237C" w16cex:dateUtc="2024-01-28T19:57:00Z"/>
-  <w16cex:commentExtensible w16cex:durableId="42CF1B17" w16cex:dateUtc="2024-01-26T23:58:00Z"/>
-  <w16cex:commentExtensible w16cex:durableId="3B37B762" w16cex:dateUtc="2024-01-28T03:14:00Z"/>
-  <w16cex:commentExtensible w16cex:durableId="7F1D8A9D" w16cex:dateUtc="2024-01-28T19:17:00Z"/>
-  <w16cex:commentExtensible w16cex:durableId="56030128" w16cex:dateUtc="2024-01-26T23:59:00Z"/>
-  <w16cex:commentExtensible w16cex:durableId="470EECE3" w16cex:dateUtc="2024-01-28T22:52:00Z"/>
-</w16cex:commentsExtensible>
-</file>
-
-<file path=word/commentsIds.xml><?xml version="1.0" encoding="utf-8"?>
-<w16cid:commentsIds xmlns:wpc="http://schemas.microsoft.com/office/word/2010/wordprocessingCanvas" xmlns:cx="http://schemas.microsoft.com/office/drawing/2014/chartex" xmlns:cx1="http://schemas.microsoft.com/office/drawing/2015/9/8/chartex" xmlns:cx2="http://schemas.microsoft.com/office/drawing/2015/10/21/chartex" xmlns:cx3="http://schemas.microsoft.com/office/drawing/2016/5/9/chartex" xmlns:cx4="http://schemas.microsoft.com/office/drawing/2016/5/10/chartex" xmlns:cx5="http://schemas.microsoft.com/office/drawing/2016/5/11/chartex" xmlns:cx6="http://schemas.microsoft.com/office/drawing/2016/5/12/chartex" xmlns:cx7="http://schemas.microsoft.com/office/drawing/2016/5/13/chartex" xmlns:cx8="http://schemas.microsoft.com/office/drawing/2016/5/14/chartex" xmlns:mc="http://schemas.openxmlformats.org/markup-compatibility/2006" xmlns:aink="http://schemas.microsoft.com/office/drawing/2016/ink" xmlns:am3d="http://schemas.microsoft.com/office/drawing/2017/model3d" xmlns:o="urn:schemas-microsoft-com:office:office" xmlns:oel="http://schemas.microsoft.com/office/2019/extlst" xmlns:r="http://schemas.openxmlformats.org/officeDocument/2006/relationships" xmlns:m="http://schemas.openxmlformats.org/officeDocument/2006/math" xmlns:v="urn:schemas-microsoft-com:vml" xmlns:wp14="http://schemas.microsoft.com/office/word/2010/wordprocessingDrawing" xmlns:wp="http://schemas.openxmlformats.org/drawingml/2006/wordprocessingDrawing" xmlns:w10="urn:schemas-microsoft-com:office:word" xmlns:w="http://schemas.openxmlformats.org/wordprocessingml/2006/main" xmlns:w14="http://schemas.microsoft.com/office/word/2010/wordml" xmlns:w15="http://schemas.microsoft.com/office/word/2012/wordml" xmlns:w16cex="http://schemas.microsoft.com/office/word/2018/wordml/cex" xmlns:w16cid="http://schemas.microsoft.com/office/word/2016/wordml/cid" xmlns:w16="http://schemas.microsoft.com/office/word/2018/wordml" xmlns:w16sdtdh="http://schemas.microsoft.com/office/word/2020/wordml/sdtdatahash" xmlns:w16se="http://schemas.microsoft.com/office/word/2015/wordml/symex" xmlns:wpg="http://schemas.microsoft.com/office/word/2010/wordprocessingGroup" xmlns:wpi="http://schemas.microsoft.com/office/word/2010/wordprocessingInk" xmlns:wne="http://schemas.microsoft.com/office/word/2006/wordml" xmlns:wps="http://schemas.microsoft.com/office/word/2010/wordprocessingShape" mc:Ignorable="w14 w15 w16se w16cid w16 w16cex w16sdtdh wp14">
-  <w16cid:commentId w16cid:paraId="39735E1B" w16cid:durableId="2950D5E8"/>
-  <w16cid:commentId w16cid:paraId="59076F8A" w16cid:durableId="4955607E"/>
-  <w16cid:commentId w16cid:paraId="4ED4A5D6" w16cid:durableId="2E7036ED"/>
-  <w16cid:commentId w16cid:paraId="1F42B03D" w16cid:durableId="0177AD16"/>
-  <w16cid:commentId w16cid:paraId="3E0A0E2F" w16cid:durableId="54988F04"/>
-  <w16cid:commentId w16cid:paraId="76963476" w16cid:durableId="1E4B04C6"/>
-  <w16cid:commentId w16cid:paraId="7EFEAE96" w16cid:durableId="7F87AE75"/>
-  <w16cid:commentId w16cid:paraId="04B89FAD" w16cid:durableId="34C72B3B"/>
-  <w16cid:commentId w16cid:paraId="3F595666" w16cid:durableId="084DB662"/>
-  <w16cid:commentId w16cid:paraId="5160778C" w16cid:durableId="685C2C7F"/>
-  <w16cid:commentId w16cid:paraId="53AB8AD3" w16cid:durableId="01B63841"/>
-  <w16cid:commentId w16cid:paraId="2A0A7544" w16cid:durableId="476A0762"/>
-  <w16cid:commentId w16cid:paraId="0046E95A" w16cid:durableId="2FCA7BC1"/>
-  <w16cid:commentId w16cid:paraId="2FD192CA" w16cid:durableId="6D8C8FF0"/>
-  <w16cid:commentId w16cid:paraId="13ACE861" w16cid:durableId="3F476A34"/>
-  <w16cid:commentId w16cid:paraId="78E0A6AE" w16cid:durableId="3EAB1167"/>
-  <w16cid:commentId w16cid:paraId="3A29CB17" w16cid:durableId="0C0B669E"/>
-  <w16cid:commentId w16cid:paraId="4C727B5F" w16cid:durableId="21A1A571"/>
-  <w16cid:commentId w16cid:paraId="7A69872B" w16cid:durableId="6E7952FC"/>
-  <w16cid:commentId w16cid:paraId="0F31682D" w16cid:durableId="0D6E237C"/>
-  <w16cid:commentId w16cid:paraId="494A4C85" w16cid:durableId="42CF1B17"/>
-  <w16cid:commentId w16cid:paraId="4266765D" w16cid:durableId="3B37B762"/>
-  <w16cid:commentId w16cid:paraId="6FD7A4C6" w16cid:durableId="7F1D8A9D"/>
-  <w16cid:commentId w16cid:paraId="000000F8" w16cid:durableId="35B2DC51"/>
-  <w16cid:commentId w16cid:paraId="7505EE3F" w16cid:durableId="56030128"/>
-  <w16cid:commentId w16cid:paraId="4E00DE79" w16cid:durableId="470EECE3"/>
-</w16cid:commentsIds>
 </file>
 
 <file path=word/endnotes.xml><?xml version="1.0" encoding="utf-8"?>
@@ -14416,6 +14640,152 @@
 </w:hdr>
 </file>
 
+<file path=word/header3.xml><?xml version="1.0" encoding="utf-8"?>
+<w:hdr xmlns:wpc="http://schemas.microsoft.com/office/word/2010/wordprocessingCanvas" xmlns:cx="http://schemas.microsoft.com/office/drawing/2014/chartex" xmlns:cx1="http://schemas.microsoft.com/office/drawing/2015/9/8/chartex" xmlns:cx2="http://schemas.microsoft.com/office/drawing/2015/10/21/chartex" xmlns:cx3="http://schemas.microsoft.com/office/drawing/2016/5/9/chartex" xmlns:cx4="http://schemas.microsoft.com/office/drawing/2016/5/10/chartex" xmlns:cx5="http://schemas.microsoft.com/office/drawing/2016/5/11/chartex" xmlns:cx6="http://schemas.microsoft.com/office/drawing/2016/5/12/chartex" xmlns:cx7="http://schemas.microsoft.com/office/drawing/2016/5/13/chartex" xmlns:cx8="http://schemas.microsoft.com/office/drawing/2016/5/14/chartex" xmlns:mc="http://schemas.openxmlformats.org/markup-compatibility/2006" xmlns:aink="http://schemas.microsoft.com/office/drawing/2016/ink" xmlns:am3d="http://schemas.microsoft.com/office/drawing/2017/model3d" xmlns:o="urn:schemas-microsoft-com:office:office" xmlns:oel="http://schemas.microsoft.com/office/2019/extlst" xmlns:r="http://schemas.openxmlformats.org/officeDocument/2006/relationships" xmlns:m="http://schemas.openxmlformats.org/officeDocument/2006/math" xmlns:v="urn:schemas-microsoft-com:vml" xmlns:wp14="http://schemas.microsoft.com/office/word/2010/wordprocessingDrawing" xmlns:wp="http://schemas.openxmlformats.org/drawingml/2006/wordprocessingDrawing" xmlns:w10="urn:schemas-microsoft-com:office:word" xmlns:w="http://schemas.openxmlformats.org/wordprocessingml/2006/main" xmlns:w14="http://schemas.microsoft.com/office/word/2010/wordml" xmlns:w15="http://schemas.microsoft.com/office/word/2012/wordml" xmlns:w16cex="http://schemas.microsoft.com/office/word/2018/wordml/cex" xmlns:w16cid="http://schemas.microsoft.com/office/word/2016/wordml/cid" xmlns:w16="http://schemas.microsoft.com/office/word/2018/wordml" xmlns:w16sdtdh="http://schemas.microsoft.com/office/word/2020/wordml/sdtdatahash" xmlns:w16se="http://schemas.microsoft.com/office/word/2015/wordml/symex" xmlns:wpg="http://schemas.microsoft.com/office/word/2010/wordprocessingGroup" xmlns:wpi="http://schemas.microsoft.com/office/word/2010/wordprocessingInk" xmlns:wne="http://schemas.microsoft.com/office/word/2006/wordml" xmlns:wps="http://schemas.microsoft.com/office/word/2010/wordprocessingShape" mc:Ignorable="w14 w15 w16se w16cid w16 w16cex w16sdtdh wp14">
+  <w:customXmlInsRangeStart w:id="99" w:author="Nick Maxwell" w:date="2024-02-22T16:41:00Z"/>
+  <w:sdt>
+    <w:sdtPr>
+      <w:rPr>
+        <w:rFonts w:ascii="Times New Roman" w:hAnsi="Times New Roman" w:cs="Times New Roman"/>
+        <w:sz w:val="24"/>
+        <w:szCs w:val="24"/>
+      </w:rPr>
+      <w:id w:val="-989479302"/>
+      <w:docPartObj>
+        <w:docPartGallery w:val="Page Numbers (Top of Page)"/>
+        <w:docPartUnique/>
+      </w:docPartObj>
+    </w:sdtPr>
+    <w:sdtEndPr>
+      <w:rPr>
+        <w:rFonts w:ascii="Calibri" w:hAnsi="Calibri" w:cs="Calibri"/>
+        <w:noProof/>
+        <w:sz w:val="22"/>
+        <w:szCs w:val="22"/>
+      </w:rPr>
+    </w:sdtEndPr>
+    <w:sdtContent>
+      <w:customXmlInsRangeEnd w:id="99"/>
+      <w:p>
+        <w:pPr>
+          <w:pStyle w:val="Header"/>
+          <w:jc w:val="right"/>
+          <w:rPr>
+            <w:ins w:id="100" w:author="Nick Maxwell" w:date="2024-02-22T16:41:00Z"/>
+          </w:rPr>
+        </w:pPr>
+        <w:ins w:id="101" w:author="Nick Maxwell" w:date="2024-02-22T16:42:00Z">
+          <w:r>
+            <w:rPr>
+              <w:rFonts w:ascii="Times New Roman" w:hAnsi="Times New Roman" w:cs="Times New Roman"/>
+              <w:sz w:val="24"/>
+              <w:szCs w:val="24"/>
+              <w:rPrChange w:id="102" w:author="Nick Maxwell" w:date="2024-02-22T16:42:00Z">
+                <w:rPr/>
+              </w:rPrChange>
+            </w:rPr>
+            <w:t>AFFORDANCE NORMS FOR 2825 NOUNS</w:t>
+          </w:r>
+          <w:r>
+            <w:rPr>
+              <w:rFonts w:ascii="Times New Roman" w:hAnsi="Times New Roman" w:cs="Times New Roman"/>
+              <w:sz w:val="24"/>
+              <w:szCs w:val="24"/>
+              <w:rPrChange w:id="103" w:author="Nick Maxwell" w:date="2024-02-22T16:42:00Z">
+                <w:rPr/>
+              </w:rPrChange>
+            </w:rPr>
+            <w:tab/>
+          </w:r>
+          <w:r>
+            <w:rPr>
+              <w:rFonts w:ascii="Times New Roman" w:hAnsi="Times New Roman" w:cs="Times New Roman"/>
+              <w:sz w:val="24"/>
+              <w:szCs w:val="24"/>
+              <w:rPrChange w:id="104" w:author="Nick Maxwell" w:date="2024-02-22T16:42:00Z">
+                <w:rPr/>
+              </w:rPrChange>
+            </w:rPr>
+            <w:tab/>
+          </w:r>
+        </w:ins>
+        <w:r>
+          <w:rPr>
+            <w:rFonts w:ascii="Times New Roman" w:hAnsi="Times New Roman" w:cs="Times New Roman"/>
+            <w:sz w:val="24"/>
+            <w:szCs w:val="24"/>
+          </w:rPr>
+          <w:fldChar w:fldCharType="begin"/>
+        </w:r>
+        <w:r>
+          <w:rPr>
+            <w:rFonts w:ascii="Times New Roman" w:hAnsi="Times New Roman" w:cs="Times New Roman"/>
+            <w:sz w:val="24"/>
+            <w:szCs w:val="24"/>
+            <w:rPrChange w:id="105" w:author="Nick Maxwell" w:date="2024-02-22T16:42:00Z">
+              <w:rPr/>
+            </w:rPrChange>
+          </w:rPr>
+          <w:instrText xml:space="preserve"> PAGE   \* MERGEFORMAT </w:instrText>
+        </w:r>
+        <w:r>
+          <w:rPr>
+            <w:rFonts w:ascii="Times New Roman" w:hAnsi="Times New Roman" w:cs="Times New Roman"/>
+            <w:sz w:val="24"/>
+            <w:szCs w:val="24"/>
+          </w:rPr>
+          <w:fldChar w:fldCharType="separate"/>
+        </w:r>
+        <w:r>
+          <w:rPr>
+            <w:rFonts w:ascii="Times New Roman" w:hAnsi="Times New Roman" w:cs="Times New Roman"/>
+            <w:noProof/>
+            <w:sz w:val="24"/>
+            <w:szCs w:val="24"/>
+            <w:rPrChange w:id="106" w:author="Nick Maxwell" w:date="2024-02-22T16:42:00Z">
+              <w:rPr>
+                <w:noProof/>
+              </w:rPr>
+            </w:rPrChange>
+          </w:rPr>
+          <w:t>2</w:t>
+        </w:r>
+        <w:r>
+          <w:rPr>
+            <w:rFonts w:ascii="Times New Roman" w:hAnsi="Times New Roman" w:cs="Times New Roman"/>
+            <w:noProof/>
+            <w:sz w:val="24"/>
+            <w:szCs w:val="24"/>
+          </w:rPr>
+          <w:fldChar w:fldCharType="end"/>
+        </w:r>
+      </w:p>
+      <w:customXmlInsRangeStart w:id="107" w:author="Nick Maxwell" w:date="2024-02-22T16:41:00Z"/>
+    </w:sdtContent>
+  </w:sdt>
+  <w:customXmlInsRangeEnd w:id="107"/>
+  <w:p>
+    <w:pPr>
+      <w:pBdr>
+        <w:top w:val="nil"/>
+        <w:left w:val="nil"/>
+        <w:bottom w:val="nil"/>
+        <w:right w:val="nil"/>
+        <w:between w:val="nil"/>
+      </w:pBdr>
+      <w:tabs>
+        <w:tab w:val="center" w:pos="4680"/>
+        <w:tab w:val="right" w:pos="9360"/>
+      </w:tabs>
+      <w:spacing w:after="0" w:line="240" w:lineRule="auto"/>
+      <w:rPr>
+        <w:color w:val="000000"/>
+      </w:rPr>
+    </w:pPr>
+  </w:p>
+</w:hdr>
+</file>
+
 <file path=word/numbering.xml><?xml version="1.0" encoding="utf-8"?>
 <w:numbering xmlns:wpc="http://schemas.microsoft.com/office/word/2010/wordprocessingCanvas" xmlns:cx="http://schemas.microsoft.com/office/drawing/2014/chartex" xmlns:cx1="http://schemas.microsoft.com/office/drawing/2015/9/8/chartex" xmlns:cx2="http://schemas.microsoft.com/office/drawing/2015/10/21/chartex" xmlns:cx3="http://schemas.microsoft.com/office/drawing/2016/5/9/chartex" xmlns:cx4="http://schemas.microsoft.com/office/drawing/2016/5/10/chartex" xmlns:cx5="http://schemas.microsoft.com/office/drawing/2016/5/11/chartex" xmlns:cx6="http://schemas.microsoft.com/office/drawing/2016/5/12/chartex" xmlns:cx7="http://schemas.microsoft.com/office/drawing/2016/5/13/chartex" xmlns:cx8="http://schemas.microsoft.com/office/drawing/2016/5/14/chartex" xmlns:mc="http://schemas.openxmlformats.org/markup-compatibility/2006" xmlns:aink="http://schemas.microsoft.com/office/drawing/2016/ink" xmlns:am3d="http://schemas.microsoft.com/office/drawing/2017/model3d" xmlns:o="urn:schemas-microsoft-com:office:office" xmlns:oel="http://schemas.microsoft.com/office/2019/extlst" xmlns:r="http://schemas.openxmlformats.org/officeDocument/2006/relationships" xmlns:m="http://schemas.openxmlformats.org/officeDocument/2006/math" xmlns:v="urn:schemas-microsoft-com:vml" xmlns:wp14="http://schemas.microsoft.com/office/word/2010/wordprocessingDrawing" xmlns:wp="http://schemas.openxmlformats.org/drawingml/2006/wordprocessingDrawing" xmlns:w10="urn:schemas-microsoft-com:office:word" xmlns:w="http://schemas.openxmlformats.org/wordprocessingml/2006/main" xmlns:w14="http://schemas.microsoft.com/office/word/2010/wordml" xmlns:w15="http://schemas.microsoft.com/office/word/2012/wordml" xmlns:w16cex="http://schemas.microsoft.com/office/word/2018/wordml/cex" xmlns:w16cid="http://schemas.microsoft.com/office/word/2016/wordml/cid" xmlns:w16="http://schemas.microsoft.com/office/word/2018/wordml" xmlns:w16sdtdh="http://schemas.microsoft.com/office/word/2020/wordml/sdtdatahash" xmlns:w16se="http://schemas.microsoft.com/office/word/2015/wordml/symex" xmlns:wpg="http://schemas.microsoft.com/office/word/2010/wordprocessingGroup" xmlns:wpi="http://schemas.microsoft.com/office/word/2010/wordprocessingInk" xmlns:wne="http://schemas.microsoft.com/office/word/2006/wordml" xmlns:wps="http://schemas.microsoft.com/office/word/2010/wordprocessingShape" mc:Ignorable="w14 w15 w16se w16cid w16 w16cex w16sdtdh wp14">
   <w:abstractNum w:abstractNumId="0" w15:restartNumberingAfterBreak="0">
@@ -14514,15 +14884,6 @@
 <w15:people xmlns:wpc="http://schemas.microsoft.com/office/word/2010/wordprocessingCanvas" xmlns:cx="http://schemas.microsoft.com/office/drawing/2014/chartex" xmlns:cx1="http://schemas.microsoft.com/office/drawing/2015/9/8/chartex" xmlns:cx2="http://schemas.microsoft.com/office/drawing/2015/10/21/chartex" xmlns:cx3="http://schemas.microsoft.com/office/drawing/2016/5/9/chartex" xmlns:cx4="http://schemas.microsoft.com/office/drawing/2016/5/10/chartex" xmlns:cx5="http://schemas.microsoft.com/office/drawing/2016/5/11/chartex" xmlns:cx6="http://schemas.microsoft.com/office/drawing/2016/5/12/chartex" xmlns:cx7="http://schemas.microsoft.com/office/drawing/2016/5/13/chartex" xmlns:cx8="http://schemas.microsoft.com/office/drawing/2016/5/14/chartex" xmlns:mc="http://schemas.openxmlformats.org/markup-compatibility/2006" xmlns:aink="http://schemas.microsoft.com/office/drawing/2016/ink" xmlns:am3d="http://schemas.microsoft.com/office/drawing/2017/model3d" xmlns:o="urn:schemas-microsoft-com:office:office" xmlns:oel="http://schemas.microsoft.com/office/2019/extlst" xmlns:r="http://schemas.openxmlformats.org/officeDocument/2006/relationships" xmlns:m="http://schemas.openxmlformats.org/officeDocument/2006/math" xmlns:v="urn:schemas-microsoft-com:vml" xmlns:wp14="http://schemas.microsoft.com/office/word/2010/wordprocessingDrawing" xmlns:wp="http://schemas.openxmlformats.org/drawingml/2006/wordprocessingDrawing" xmlns:w10="urn:schemas-microsoft-com:office:word" xmlns:w="http://schemas.openxmlformats.org/wordprocessingml/2006/main" xmlns:w14="http://schemas.microsoft.com/office/word/2010/wordml" xmlns:w15="http://schemas.microsoft.com/office/word/2012/wordml" xmlns:w16cex="http://schemas.microsoft.com/office/word/2018/wordml/cex" xmlns:w16cid="http://schemas.microsoft.com/office/word/2016/wordml/cid" xmlns:w16="http://schemas.microsoft.com/office/word/2018/wordml" xmlns:w16sdtdh="http://schemas.microsoft.com/office/word/2020/wordml/sdtdatahash" xmlns:w16se="http://schemas.microsoft.com/office/word/2015/wordml/symex" xmlns:wpg="http://schemas.microsoft.com/office/word/2010/wordprocessingGroup" xmlns:wpi="http://schemas.microsoft.com/office/word/2010/wordprocessingInk" xmlns:wne="http://schemas.microsoft.com/office/word/2006/wordml" xmlns:wps="http://schemas.microsoft.com/office/word/2010/wordprocessingShape" mc:Ignorable="w14 w15 w16se w16cid w16 w16cex w16sdtdh wp14">
   <w15:person w15:author="Nick Maxwell">
     <w15:presenceInfo w15:providerId="None" w15:userId="Nick Maxwell"/>
-  </w15:person>
-  <w15:person w15:author="Alen Hajnal">
-    <w15:presenceInfo w15:providerId="AD" w15:userId="S::w785427@usm.edu::3c04107a-edd0-45d2-beb3-bba3784e6882"/>
-  </w15:person>
-  <w15:person w15:author="Mark Huff">
-    <w15:presenceInfo w15:providerId="Windows Live" w15:userId="1401e3e00133cd3c"/>
-  </w15:person>
-  <w15:person w15:author="Maxwell, Nicholas">
-    <w15:presenceInfo w15:providerId="AD" w15:userId="S-1-5-21-1417001333-448539723-725345543-29146"/>
   </w15:person>
 </w15:people>
 </file>
@@ -15641,28 +16002,28 @@
 </file>
 
 <file path=customXml/item1.xml><?xml version="1.0" encoding="utf-8"?>
-<b:Sources xmlns:b="http://schemas.openxmlformats.org/officeDocument/2006/bibliography" xmlns="http://schemas.openxmlformats.org/officeDocument/2006/bibliography" SelectedStyle="\APASixthEditionOfficeOnline.xsl" StyleName="APA" Version="6"/>
-</file>
-
-<file path=customXml/item2.xml><?xml version="1.0" encoding="utf-8"?>
 <go:gDocsCustomXmlDataStorage xmlns:go="http://customooxmlschemas.google.com/" xmlns:r="http://schemas.openxmlformats.org/officeDocument/2006/relationships" uri="GoogleDocsCustomDataVersion2">
   <go:docsCustomData xmlns:go="http://customooxmlschemas.google.com/" roundtripDataSignature="AMtx7mjDSUv6+ZxKfKhkuSpSnrX+3nK12g==">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</go:docsCustomData>
 </go:gDocsCustomXmlDataStorage>
 </file>
 
-<file path=customXml/itemProps1.xml><?xml version="1.0" encoding="utf-8"?>
-<ds:datastoreItem xmlns:ds="http://schemas.openxmlformats.org/officeDocument/2006/customXml" ds:itemID="{4C4F4ECF-C37F-436E-A20E-4416EC4F55DA}">
-  <ds:schemaRefs>
-    <ds:schemaRef ds:uri="http://schemas.openxmlformats.org/officeDocument/2006/bibliography"/>
-  </ds:schemaRefs>
-</ds:datastoreItem>
+<file path=customXml/item2.xml><?xml version="1.0" encoding="utf-8"?>
+<b:Sources xmlns:b="http://schemas.openxmlformats.org/officeDocument/2006/bibliography" xmlns="http://schemas.openxmlformats.org/officeDocument/2006/bibliography" SelectedStyle="\APASixthEditionOfficeOnline.xsl" StyleName="APA" Version="6"/>
 </file>
 
-<file path=customXml/itemProps2.xml><?xml version="1.0" encoding="utf-8"?>
+<file path=customXml/itemProps1.xml><?xml version="1.0" encoding="utf-8"?>
 <ds:datastoreItem xmlns:ds="http://schemas.openxmlformats.org/officeDocument/2006/customXml" ds:itemID="{11111111-1234-1234-1234-123412341234}">
   <ds:schemaRefs>
     <ds:schemaRef ds:uri="http://customooxmlschemas.google.com/"/>
     <ds:schemaRef ds:uri="http://schemas.openxmlformats.org/officeDocument/2006/relationships"/>
   </ds:schemaRefs>
 </ds:datastoreItem>
+</file>
+
+<file path=customXml/itemProps2.xml><?xml version="1.0" encoding="utf-8"?>
+<ds:datastoreItem xmlns:ds="http://schemas.openxmlformats.org/officeDocument/2006/customXml" ds:itemID="{4C4F4ECF-C37F-436E-A20E-4416EC4F55DA}">
+  <ds:schemaRefs>
+    <ds:schemaRef ds:uri="http://schemas.openxmlformats.org/officeDocument/2006/bibliography"/>
+  </ds:schemaRefs>
+</ds:datastoreItem>
 </file>
</xml_diff>